<commit_message>
Updated some requirement documentation, added minutes for 10/12/17
</commit_message>
<xml_diff>
--- a/ClubHouse Requirements.docx
+++ b/ClubHouse Requirements.docx
@@ -34,11 +34,9 @@
       <w:pPr>
         <w:pStyle w:val="Title"/>
       </w:pPr>
-      <w:proofErr w:type="spellStart"/>
       <w:r>
         <w:t>ClubHouse</w:t>
       </w:r>
-      <w:proofErr w:type="spellEnd"/>
     </w:p>
     <w:p>
       <w:pPr>
@@ -64,13 +62,8 @@
         <w:pStyle w:val="ByLine"/>
       </w:pPr>
       <w:r>
-        <w:t xml:space="preserve">Sully and the </w:t>
-      </w:r>
-      <w:proofErr w:type="spellStart"/>
-      <w:r>
-        <w:t>Wazowskis</w:t>
-      </w:r>
-      <w:proofErr w:type="spellEnd"/>
+        <w:t>Sully and the Wazowskis</w:t>
+      </w:r>
     </w:p>
     <w:p>
       <w:pPr>
@@ -79,8 +72,6 @@
       <w:r>
         <w:t>10/09/2017</w:t>
       </w:r>
-      <w:bookmarkStart w:id="0" w:name="_GoBack"/>
-      <w:bookmarkEnd w:id="0"/>
     </w:p>
     <w:p>
       <w:pPr>
@@ -101,22 +92,22 @@
       <w:pPr>
         <w:pStyle w:val="TOCEntry"/>
       </w:pPr>
-      <w:bookmarkStart w:id="1" w:name="_Toc344877432"/>
-      <w:bookmarkStart w:id="2" w:name="_Toc344879822"/>
-      <w:bookmarkStart w:id="3" w:name="_Toc346508722"/>
-      <w:bookmarkStart w:id="4" w:name="_Toc346508952"/>
-      <w:bookmarkStart w:id="5" w:name="_Toc346509227"/>
-      <w:bookmarkStart w:id="6" w:name="_Toc26969053"/>
+      <w:bookmarkStart w:id="0" w:name="_Toc344877432"/>
+      <w:bookmarkStart w:id="1" w:name="_Toc344879822"/>
+      <w:bookmarkStart w:id="2" w:name="_Toc346508722"/>
+      <w:bookmarkStart w:id="3" w:name="_Toc346508952"/>
+      <w:bookmarkStart w:id="4" w:name="_Toc346509227"/>
+      <w:bookmarkStart w:id="5" w:name="_Toc26969053"/>
+      <w:bookmarkEnd w:id="0"/>
       <w:bookmarkEnd w:id="1"/>
       <w:bookmarkEnd w:id="2"/>
       <w:bookmarkEnd w:id="3"/>
       <w:bookmarkEnd w:id="4"/>
-      <w:bookmarkEnd w:id="5"/>
       <w:r>
         <w:lastRenderedPageBreak/>
         <w:t>Table of Contents</w:t>
       </w:r>
-      <w:bookmarkEnd w:id="6"/>
+      <w:bookmarkEnd w:id="5"/>
     </w:p>
     <w:p>
       <w:pPr>
@@ -1905,11 +1896,11 @@
       <w:pPr>
         <w:pStyle w:val="TOCEntry"/>
       </w:pPr>
-      <w:bookmarkStart w:id="7" w:name="_Toc26969054"/>
+      <w:bookmarkStart w:id="6" w:name="_Toc26969054"/>
       <w:r>
         <w:t>Revision History</w:t>
       </w:r>
-      <w:bookmarkEnd w:id="7"/>
+      <w:bookmarkEnd w:id="6"/>
     </w:p>
     <w:tbl>
       <w:tblPr>
@@ -1932,12 +1923,6 @@
         <w:gridCol w:w="1584"/>
       </w:tblGrid>
       <w:tr>
-        <w:tblPrEx>
-          <w:tblCellMar>
-            <w:top w:w="0" w:type="dxa"/>
-            <w:bottom w:w="0" w:type="dxa"/>
-          </w:tblCellMar>
-        </w:tblPrEx>
         <w:tc>
           <w:tcPr>
             <w:tcW w:w="2160" w:type="dxa"/>
@@ -2003,21 +1988,7 @@
               <w:rPr>
                 <w:b/>
               </w:rPr>
-              <w:t xml:space="preserve">Reason </w:t>
-            </w:r>
-            <w:proofErr w:type="gramStart"/>
-            <w:r>
-              <w:rPr>
-                <w:b/>
-              </w:rPr>
-              <w:t>For</w:t>
-            </w:r>
-            <w:proofErr w:type="gramEnd"/>
-            <w:r>
-              <w:rPr>
-                <w:b/>
-              </w:rPr>
-              <w:t xml:space="preserve"> Changes</w:t>
+              <w:t>Reason For Changes</w:t>
             </w:r>
           </w:p>
         </w:tc>
@@ -2046,12 +2017,6 @@
         </w:tc>
       </w:tr>
       <w:tr>
-        <w:tblPrEx>
-          <w:tblCellMar>
-            <w:top w:w="0" w:type="dxa"/>
-            <w:bottom w:w="0" w:type="dxa"/>
-          </w:tblCellMar>
-        </w:tblPrEx>
         <w:tc>
           <w:tcPr>
             <w:tcW w:w="2160" w:type="dxa"/>
@@ -2063,11 +2028,9 @@
             <w:pPr>
               <w:spacing w:before="40" w:after="40"/>
             </w:pPr>
-            <w:proofErr w:type="spellStart"/>
             <w:r>
               <w:t>ClubHouse</w:t>
             </w:r>
-            <w:proofErr w:type="spellEnd"/>
           </w:p>
         </w:tc>
         <w:tc>
@@ -2098,7 +2061,7 @@
               <w:spacing w:before="40" w:after="40"/>
             </w:pPr>
             <w:r>
-              <w:t>Swag</w:t>
+              <w:t>N/A</w:t>
             </w:r>
           </w:p>
         </w:tc>
@@ -2120,12 +2083,6 @@
         </w:tc>
       </w:tr>
       <w:tr>
-        <w:tblPrEx>
-          <w:tblCellMar>
-            <w:top w:w="0" w:type="dxa"/>
-            <w:bottom w:w="0" w:type="dxa"/>
-          </w:tblCellMar>
-        </w:tblPrEx>
         <w:tc>
           <w:tcPr>
             <w:tcW w:w="2160" w:type="dxa"/>
@@ -2204,29 +2161,61 @@
       <w:pPr>
         <w:pStyle w:val="Heading1"/>
       </w:pPr>
-      <w:bookmarkStart w:id="8" w:name="_Toc439994665"/>
-      <w:bookmarkStart w:id="9" w:name="_Toc26969055"/>
+      <w:bookmarkStart w:id="7" w:name="_Toc439994665"/>
+      <w:bookmarkStart w:id="8" w:name="_Toc26969055"/>
       <w:r>
         <w:lastRenderedPageBreak/>
         <w:t>Introduction</w:t>
       </w:r>
+      <w:bookmarkEnd w:id="7"/>
       <w:bookmarkEnd w:id="8"/>
+    </w:p>
+    <w:p>
+      <w:pPr>
+        <w:pStyle w:val="Heading2"/>
+      </w:pPr>
+      <w:bookmarkStart w:id="9" w:name="_Toc439994667"/>
+      <w:bookmarkStart w:id="10" w:name="_Toc26969056"/>
+      <w:r>
+        <w:t>Purpose</w:t>
+      </w:r>
       <w:bookmarkEnd w:id="9"/>
+      <w:bookmarkEnd w:id="10"/>
+      <w:r>
+        <w:t xml:space="preserve"> </w:t>
+      </w:r>
+    </w:p>
+    <w:p>
+      <w:pPr>
+        <w:pStyle w:val="template"/>
+        <w:rPr>
+          <w:i w:val="0"/>
+        </w:rPr>
+      </w:pPr>
+      <w:r>
+        <w:rPr>
+          <w:i w:val="0"/>
+        </w:rPr>
+        <w:t>ClubHouse allows users to create and manage various groups in a streamlined</w:t>
+      </w:r>
+      <w:r>
+        <w:rPr>
+          <w:i w:val="0"/>
+        </w:rPr>
+        <w:t xml:space="preserve"> and easy to understand manner.</w:t>
+      </w:r>
     </w:p>
     <w:p>
       <w:pPr>
         <w:pStyle w:val="Heading2"/>
       </w:pPr>
-      <w:bookmarkStart w:id="10" w:name="_Toc439994667"/>
-      <w:bookmarkStart w:id="11" w:name="_Toc26969056"/>
-      <w:r>
-        <w:t>Purpose</w:t>
-      </w:r>
-      <w:bookmarkEnd w:id="10"/>
+      <w:bookmarkStart w:id="11" w:name="_Toc439994668"/>
+      <w:bookmarkStart w:id="12" w:name="_Toc26969057"/>
+      <w:r>
+        <w:t>Document Conventions</w:t>
+      </w:r>
       <w:bookmarkEnd w:id="11"/>
-      <w:r>
-        <w:t xml:space="preserve"> </w:t>
-      </w:r>
+      <w:bookmarkEnd w:id="12"/>
     </w:p>
     <w:p>
       <w:pPr>
@@ -2235,100 +2224,120 @@
           <w:i w:val="0"/>
         </w:rPr>
       </w:pPr>
+      <w:r>
+        <w:rPr>
+          <w:i w:val="0"/>
+        </w:rPr>
+        <w:t>?</w:t>
+      </w:r>
     </w:p>
     <w:p>
       <w:pPr>
         <w:pStyle w:val="template"/>
       </w:pPr>
       <w:r>
-        <w:t>&lt;Identify the product whose software requirements are specified in this document, including the revision or release number. Describe the scope of the product that is covered by this SRS, particularly if this SRS describes only part of the system or a single subsystem.&gt;</w:t>
+        <w:t>&lt;Describe any standards or typographical conventions that were followed when writing this SRS, such as fonts or highlighting that have special significance. For example, state whether priorities  for higher-level requirements are assumed to be inherited by detailed requirements, or whether every requirement statement is to have its own priority.&gt;</w:t>
       </w:r>
     </w:p>
     <w:p>
       <w:pPr>
         <w:pStyle w:val="Heading2"/>
       </w:pPr>
-      <w:bookmarkStart w:id="12" w:name="_Toc439994668"/>
-      <w:bookmarkStart w:id="13" w:name="_Toc26969057"/>
-      <w:r>
-        <w:t>Document Conventions</w:t>
-      </w:r>
-      <w:bookmarkEnd w:id="12"/>
+      <w:bookmarkStart w:id="13" w:name="_Toc439994669"/>
+      <w:bookmarkStart w:id="14" w:name="_Toc26969058"/>
+      <w:r>
+        <w:t>Intended Audience and Reading Suggestions</w:t>
+      </w:r>
       <w:bookmarkEnd w:id="13"/>
+      <w:bookmarkEnd w:id="14"/>
     </w:p>
     <w:p>
       <w:pPr>
         <w:pStyle w:val="template"/>
-      </w:pPr>
-      <w:r>
-        <w:t xml:space="preserve">&lt;Describe any standards or typographical conventions that were followed when writing this SRS, such as fonts or highlighting that have special significance. For example, state whether </w:t>
-      </w:r>
-      <w:proofErr w:type="gramStart"/>
-      <w:r>
-        <w:t>priorities  for</w:t>
-      </w:r>
-      <w:proofErr w:type="gramEnd"/>
-      <w:r>
-        <w:t xml:space="preserve"> higher-level requirements are assumed to be inherited by detailed requirements, or whether every requirement statement is to have its own priority.&gt;</w:t>
+        <w:rPr>
+          <w:i w:val="0"/>
+        </w:rPr>
+      </w:pPr>
+      <w:r>
+        <w:rPr>
+          <w:i w:val="0"/>
+        </w:rPr>
+        <w:t>?</w:t>
+      </w:r>
+    </w:p>
+    <w:p>
+      <w:pPr>
+        <w:pStyle w:val="template"/>
+      </w:pPr>
+      <w:r>
+        <w:t>&lt;Describe the different types of reader that the document is intended for, such as developers, project managers, marketing staff, users, testers, and documentation writers. Describe what the rest of this SRS contains and how it is organized. Suggest a sequence for reading the document, beginning with the overview sections and proceeding through the sections that are most pertinent to each reader type.&gt;</w:t>
       </w:r>
     </w:p>
     <w:p>
       <w:pPr>
         <w:pStyle w:val="Heading2"/>
       </w:pPr>
-      <w:bookmarkStart w:id="14" w:name="_Toc439994669"/>
-      <w:bookmarkStart w:id="15" w:name="_Toc26969058"/>
-      <w:r>
-        <w:t>Intended Audience and Reading Suggestions</w:t>
-      </w:r>
-      <w:bookmarkEnd w:id="14"/>
+      <w:bookmarkStart w:id="15" w:name="_Toc439994670"/>
+      <w:bookmarkStart w:id="16" w:name="_Toc26969059"/>
+      <w:r>
+        <w:t>Project Scope</w:t>
+      </w:r>
       <w:bookmarkEnd w:id="15"/>
+      <w:bookmarkEnd w:id="16"/>
     </w:p>
     <w:p>
       <w:pPr>
         <w:pStyle w:val="template"/>
-      </w:pPr>
-      <w:r>
-        <w:t>&lt;Describe the different types of reader that the document is intended for, such as developers, project managers, marketing staff, users, testers, and documentation writers. Describe what the rest of this SRS contains and how it is organized. Suggest a sequence for reading the document, beginning with the overview sections and proceeding through the sections that are most pertinent to each reader type.&gt;</w:t>
+        <w:rPr>
+          <w:i w:val="0"/>
+        </w:rPr>
+      </w:pPr>
+      <w:r>
+        <w:rPr>
+          <w:i w:val="0"/>
+        </w:rPr>
+        <w:t>This app offers a group calendar, a user calendar, group resource hub, and methods of roll call.</w:t>
+      </w:r>
+      <w:r>
+        <w:rPr>
+          <w:i w:val="0"/>
+        </w:rPr>
+        <w:t xml:space="preserve"> The group calendar shows every event (past or upcoming) for each registered group. The user calendar shows every event (past or upcoming) for every group that a user is enrolled. The resource hub is unique for every group; this provides record and other document storage (meeting minutes, flyers, etc). Lastly, the roll call option will be a feature of each meeting held with the app. The roll call option gives a group leader the option of calling roll traditionally, proximity based, or a generated code. </w:t>
+      </w:r>
+    </w:p>
+    <w:p>
+      <w:pPr>
+        <w:pStyle w:val="template"/>
+        <w:rPr>
+          <w:i w:val="0"/>
+        </w:rPr>
+      </w:pPr>
+    </w:p>
+    <w:p>
+      <w:pPr>
+        <w:pStyle w:val="template"/>
+      </w:pPr>
+      <w:r>
+        <w:t>&lt;Provide a short description of the software being specified and its purpose, including relevant benefits, objectives, and goals. Relate the software to corporate goals or business strategies. If a separate vision and scope document is available, refer to it rather than duplicating its contents here. An SRS that specifies the next release of an evolving product should contain its own scope statement as a subset of the long-term strategic product vision.&gt;</w:t>
       </w:r>
     </w:p>
     <w:p>
       <w:pPr>
         <w:pStyle w:val="Heading2"/>
       </w:pPr>
-      <w:bookmarkStart w:id="16" w:name="_Toc439994670"/>
-      <w:bookmarkStart w:id="17" w:name="_Toc26969059"/>
-      <w:r>
-        <w:t>Project Scope</w:t>
-      </w:r>
-      <w:bookmarkEnd w:id="16"/>
+      <w:bookmarkStart w:id="17" w:name="_Toc439994672"/>
+      <w:bookmarkStart w:id="18" w:name="_Toc26969060"/>
+      <w:r>
+        <w:t>References</w:t>
+      </w:r>
       <w:bookmarkEnd w:id="17"/>
+      <w:bookmarkEnd w:id="18"/>
     </w:p>
     <w:p>
       <w:pPr>
         <w:pStyle w:val="template"/>
       </w:pPr>
       <w:r>
-        <w:t>&lt;Provide a short description of the software being specified and its purpose, including relevant benefits, objectives, and goals. Relate the software to corporate goals or business strategies. If a separate vision and scope document is available, refer to it rather than duplicating its contents here. An SRS that specifies the next release of an evolving product should contain its own scope statement as a subset of the long-term strategic product vision.&gt;</w:t>
-      </w:r>
-    </w:p>
-    <w:p>
-      <w:pPr>
-        <w:pStyle w:val="Heading2"/>
-      </w:pPr>
-      <w:bookmarkStart w:id="18" w:name="_Toc439994672"/>
-      <w:bookmarkStart w:id="19" w:name="_Toc26969060"/>
-      <w:r>
-        <w:t>References</w:t>
-      </w:r>
-      <w:bookmarkEnd w:id="18"/>
-      <w:bookmarkEnd w:id="19"/>
-    </w:p>
-    <w:p>
-      <w:pPr>
-        <w:pStyle w:val="template"/>
-      </w:pPr>
-      <w:r>
         <w:t>&lt;List any other documents or Web addresses to which this SRS refers. These may include user interface style guides, contracts, standards, system requirements specifications, use case documents, or a vision and scope document. Provide enough information so that the reader could access a copy of each reference, including title, author, version number, date, and source or location.&gt;</w:t>
       </w:r>
     </w:p>
@@ -2336,132 +2345,213 @@
       <w:pPr>
         <w:pStyle w:val="Heading1"/>
       </w:pPr>
-      <w:bookmarkStart w:id="20" w:name="_Toc439994673"/>
-      <w:bookmarkStart w:id="21" w:name="_Toc26969061"/>
+      <w:bookmarkStart w:id="19" w:name="_Toc439994673"/>
+      <w:bookmarkStart w:id="20" w:name="_Toc26969061"/>
       <w:r>
         <w:lastRenderedPageBreak/>
         <w:t>Overall Description</w:t>
       </w:r>
+      <w:bookmarkEnd w:id="19"/>
       <w:bookmarkEnd w:id="20"/>
+    </w:p>
+    <w:p>
+      <w:pPr>
+        <w:pStyle w:val="Heading2"/>
+      </w:pPr>
+      <w:bookmarkStart w:id="21" w:name="_Toc439994674"/>
+      <w:bookmarkStart w:id="22" w:name="_Toc26969062"/>
+      <w:r>
+        <w:t>Product Perspective</w:t>
+      </w:r>
       <w:bookmarkEnd w:id="21"/>
+      <w:bookmarkEnd w:id="22"/>
+    </w:p>
+    <w:p>
+      <w:pPr>
+        <w:pStyle w:val="template"/>
+        <w:rPr>
+          <w:i w:val="0"/>
+        </w:rPr>
+      </w:pPr>
+      <w:r>
+        <w:rPr>
+          <w:i w:val="0"/>
+        </w:rPr>
+        <w:t>New, self-contained product.</w:t>
+      </w:r>
+    </w:p>
+    <w:p>
+      <w:pPr>
+        <w:pStyle w:val="template"/>
+        <w:rPr>
+          <w:i w:val="0"/>
+        </w:rPr>
+      </w:pPr>
+    </w:p>
+    <w:p>
+      <w:pPr>
+        <w:pStyle w:val="template"/>
+      </w:pPr>
+      <w:r>
+        <w:t>&lt;Describe the context and origin of the product being specified in this SRS. For example, state whether this product is a follow-on member of a product family, a replacement for certain existing systems, or a new, self-contained product. If the SRS defines a component of a larger system, relate the requirements of the larger system to the functionality of this software and identify interfaces between the two. A simple diagram that shows the major components of the overall system, subsystem interconnections, and external interfaces can be helpful.&gt;</w:t>
+      </w:r>
     </w:p>
     <w:p>
       <w:pPr>
         <w:pStyle w:val="Heading2"/>
       </w:pPr>
-      <w:bookmarkStart w:id="22" w:name="_Toc439994674"/>
-      <w:bookmarkStart w:id="23" w:name="_Toc26969062"/>
-      <w:r>
-        <w:t>Product Perspective</w:t>
-      </w:r>
-      <w:bookmarkEnd w:id="22"/>
+      <w:bookmarkStart w:id="23" w:name="_Toc439994675"/>
+      <w:bookmarkStart w:id="24" w:name="_Toc26969063"/>
+      <w:r>
+        <w:t xml:space="preserve">Product </w:t>
+      </w:r>
       <w:bookmarkEnd w:id="23"/>
+      <w:r>
+        <w:t>Features</w:t>
+      </w:r>
+      <w:bookmarkEnd w:id="24"/>
     </w:p>
     <w:p>
       <w:pPr>
         <w:pStyle w:val="template"/>
-      </w:pPr>
-      <w:r>
-        <w:t>&lt;Describe the context and origin of the product being specified in this SRS. For example, state whether this product is a follow-on member of a product family, a replacement for certain existing systems, or a new, self-contained product. If the SRS defines a component of a larger system, relate the requirements of the larger system to the functionality of this software and identify interfaces between the two. A simple diagram that shows the major components of the overall system, subsystem interconnections, and external interfaces can be helpful.&gt;</w:t>
+        <w:rPr>
+          <w:i w:val="0"/>
+        </w:rPr>
+      </w:pPr>
+      <w:r>
+        <w:rPr>
+          <w:i w:val="0"/>
+        </w:rPr>
+        <w:t>?</w:t>
+      </w:r>
+    </w:p>
+    <w:p>
+      <w:pPr>
+        <w:pStyle w:val="template"/>
+      </w:pPr>
+      <w:r>
+        <w:t>&lt;Summarize the major features the product contains or the significant functions that it performs or lets the user perform. Details will be provided in Section 3, so only a high level summary  is needed here. Organize the functions to make them understandable to any reader of the SRS. A picture of the major groups of related requirements and how they relate, such as a top level data flow diagram or a class diagram, is often effective.&gt;</w:t>
       </w:r>
     </w:p>
     <w:p>
       <w:pPr>
         <w:pStyle w:val="Heading2"/>
       </w:pPr>
-      <w:bookmarkStart w:id="24" w:name="_Toc439994675"/>
-      <w:bookmarkStart w:id="25" w:name="_Toc26969063"/>
-      <w:r>
-        <w:t xml:space="preserve">Product </w:t>
-      </w:r>
-      <w:bookmarkEnd w:id="24"/>
-      <w:r>
-        <w:t>Features</w:t>
+      <w:bookmarkStart w:id="25" w:name="_Toc439994676"/>
+      <w:bookmarkStart w:id="26" w:name="_Toc26969064"/>
+      <w:r>
+        <w:t>User Classes and Characteristics</w:t>
       </w:r>
       <w:bookmarkEnd w:id="25"/>
+      <w:bookmarkEnd w:id="26"/>
     </w:p>
     <w:p>
       <w:pPr>
         <w:pStyle w:val="template"/>
-      </w:pPr>
-      <w:r>
-        <w:t xml:space="preserve">&lt;Summarize the major features the product contains or the significant functions that it performs or lets the user perform. Details will be provided in Section 3, so only a high level </w:t>
-      </w:r>
-      <w:proofErr w:type="gramStart"/>
-      <w:r>
-        <w:t>summary  is</w:t>
-      </w:r>
-      <w:proofErr w:type="gramEnd"/>
-      <w:r>
-        <w:t xml:space="preserve"> needed here. Organize the functions to make them understandable to any reader of the SRS. A picture of the major groups of related requirements and how they relate, such as a </w:t>
-      </w:r>
-      <w:proofErr w:type="gramStart"/>
-      <w:r>
-        <w:t>top level</w:t>
-      </w:r>
-      <w:proofErr w:type="gramEnd"/>
-      <w:r>
-        <w:t xml:space="preserve"> data flow diagram or a class diagram, is often effective.&gt;</w:t>
+        <w:rPr>
+          <w:i w:val="0"/>
+        </w:rPr>
+      </w:pPr>
+      <w:r>
+        <w:rPr>
+          <w:i w:val="0"/>
+        </w:rPr>
+        <w:t>?</w:t>
+      </w:r>
+    </w:p>
+    <w:p>
+      <w:pPr>
+        <w:pStyle w:val="template"/>
+      </w:pPr>
+      <w:r>
+        <w:t>&lt;Identify the various user classes that you anticipate will use this product. User classes may be differentiated based on frequency of use, subset of product functions used, technical expertise, security or privilege levels, educational level, or experience. Describe the pertinent characteristics of each user class. Certain requirements may pertain only to certain user classes. Distinguish the favored user classes from those who are less important to satisfy.&gt;</w:t>
       </w:r>
     </w:p>
     <w:p>
       <w:pPr>
         <w:pStyle w:val="Heading2"/>
       </w:pPr>
-      <w:bookmarkStart w:id="26" w:name="_Toc439994676"/>
-      <w:bookmarkStart w:id="27" w:name="_Toc26969064"/>
-      <w:r>
-        <w:t>User Classes and Characteristics</w:t>
-      </w:r>
-      <w:bookmarkEnd w:id="26"/>
+      <w:bookmarkStart w:id="27" w:name="_Toc439994677"/>
+      <w:bookmarkStart w:id="28" w:name="_Toc26969065"/>
+      <w:r>
+        <w:t>Operating Environment</w:t>
+      </w:r>
       <w:bookmarkEnd w:id="27"/>
+      <w:bookmarkEnd w:id="28"/>
     </w:p>
     <w:p>
       <w:pPr>
         <w:pStyle w:val="template"/>
-      </w:pPr>
-      <w:r>
-        <w:t>&lt;Identify the various user classes that you anticipate will use this product. User classes may be differentiated based on frequency of use, subset of product functions used, technical expertise, security or privilege levels, educational level, or experience. Describe the pertinent characteristics of each user class. Certain requirements may pertain only to certain user classes. Distinguish the favored user classes from those who are less important to satisfy.&gt;</w:t>
+        <w:rPr>
+          <w:i w:val="0"/>
+        </w:rPr>
+      </w:pPr>
+      <w:r>
+        <w:rPr>
+          <w:i w:val="0"/>
+        </w:rPr>
+        <w:t xml:space="preserve">Clubhouse is an android app developed using the Android Studio IDE. Our product will </w:t>
+      </w:r>
+      <w:r>
+        <w:rPr>
+          <w:i w:val="0"/>
+        </w:rPr>
+        <w:t xml:space="preserve">be API 21: Android 5.0 (Lollipop). </w:t>
+      </w:r>
+    </w:p>
+    <w:p>
+      <w:pPr>
+        <w:pStyle w:val="template"/>
+        <w:rPr>
+          <w:i w:val="0"/>
+        </w:rPr>
+      </w:pPr>
+    </w:p>
+    <w:p>
+      <w:pPr>
+        <w:pStyle w:val="template"/>
+      </w:pPr>
+      <w:r>
+        <w:t>&lt;Describe the environment in which the software will operate, including the hardware platform, operating system and versions, and any other software components or applications with which it must peacefully coexist.&gt;</w:t>
       </w:r>
     </w:p>
     <w:p>
       <w:pPr>
         <w:pStyle w:val="Heading2"/>
       </w:pPr>
-      <w:bookmarkStart w:id="28" w:name="_Toc439994677"/>
-      <w:bookmarkStart w:id="29" w:name="_Toc26969065"/>
-      <w:r>
-        <w:t>Operating Environment</w:t>
-      </w:r>
-      <w:bookmarkEnd w:id="28"/>
+      <w:bookmarkStart w:id="29" w:name="_Toc439994678"/>
+      <w:bookmarkStart w:id="30" w:name="_Toc26969066"/>
+      <w:r>
+        <w:t>Design and Implementation Constraints</w:t>
+      </w:r>
       <w:bookmarkEnd w:id="29"/>
+      <w:bookmarkEnd w:id="30"/>
     </w:p>
     <w:p>
       <w:pPr>
         <w:pStyle w:val="template"/>
-      </w:pPr>
-      <w:r>
-        <w:t>&lt;Describe the environment in which the software will operate, including the hardware platform, operating system and versions, and any other software components or applications with which it must peacefully coexist.&gt;</w:t>
-      </w:r>
-    </w:p>
-    <w:p>
-      <w:pPr>
-        <w:pStyle w:val="Heading2"/>
-      </w:pPr>
-      <w:bookmarkStart w:id="30" w:name="_Toc439994678"/>
-      <w:bookmarkStart w:id="31" w:name="_Toc26969066"/>
-      <w:r>
-        <w:t>Design and Implementation Constraints</w:t>
-      </w:r>
-      <w:bookmarkEnd w:id="30"/>
+        <w:rPr>
+          <w:i w:val="0"/>
+        </w:rPr>
+      </w:pPr>
+      <w:bookmarkStart w:id="31" w:name="_GoBack"/>
       <w:bookmarkEnd w:id="31"/>
     </w:p>
     <w:p>
       <w:pPr>
         <w:pStyle w:val="template"/>
       </w:pPr>
-      <w:r>
-        <w:t>&lt;Describe any items or issues that will limit the options available to the developers. These might include: corporate or regulatory policies; hardware limitations (timing requirements, memory requirements); interfaces to other applications; specific technologies, tools, and databases to be used; parallel operations; language requirements; communications protocols; security considerations; design conventions or programming standards (for example, if the customer’s organization will be responsible for maintaining the delivered software).&gt;</w:t>
+    </w:p>
+    <w:p>
+      <w:pPr>
+        <w:pStyle w:val="template"/>
+      </w:pPr>
+      <w:r>
+        <w:t xml:space="preserve">&lt;Describe any items or issues that will limit the options available to the developers. These might include: corporate or regulatory policies; hardware limitations (timing requirements, memory requirements); interfaces to other applications; specific technologies, tools, and databases to be used; parallel operations; language requirements; communications protocols; security </w:t>
+      </w:r>
+      <w:r>
+        <w:lastRenderedPageBreak/>
+        <w:t>considerations; design conventions or programming standards (for example, if the customer’s organization will be responsible for maintaining the delivered software).&gt;</w:t>
       </w:r>
     </w:p>
     <w:p>
@@ -2491,7 +2581,6 @@
       <w:bookmarkStart w:id="34" w:name="_Toc439994680"/>
       <w:bookmarkStart w:id="35" w:name="_Toc26969068"/>
       <w:r>
-        <w:lastRenderedPageBreak/>
         <w:t>Assumptions and Dependencies</w:t>
       </w:r>
       <w:bookmarkEnd w:id="34"/>
@@ -2509,14 +2598,14 @@
       <w:pPr>
         <w:pStyle w:val="Heading1"/>
       </w:pPr>
-      <w:bookmarkStart w:id="36" w:name="_Toc439994682"/>
-      <w:bookmarkStart w:id="37" w:name="_Toc439994687"/>
-      <w:bookmarkStart w:id="38" w:name="_Toc26969069"/>
+      <w:bookmarkStart w:id="36" w:name="_Toc439994687"/>
+      <w:bookmarkStart w:id="37" w:name="_Toc26969069"/>
+      <w:bookmarkStart w:id="38" w:name="_Toc439994682"/>
       <w:r>
         <w:t>System Features</w:t>
       </w:r>
+      <w:bookmarkEnd w:id="36"/>
       <w:bookmarkEnd w:id="37"/>
-      <w:bookmarkEnd w:id="38"/>
     </w:p>
     <w:p>
       <w:pPr>
@@ -2624,15 +2713,7 @@
         </w:rPr>
       </w:pPr>
       <w:r>
-        <w:t xml:space="preserve">&lt;Itemize the detailed functional requirements associated with this feature. These are the software capabilities that must be present </w:t>
-      </w:r>
-      <w:proofErr w:type="gramStart"/>
-      <w:r>
-        <w:t>in order for</w:t>
-      </w:r>
-      <w:proofErr w:type="gramEnd"/>
-      <w:r>
-        <w:t xml:space="preserve"> the user to carry out the services provided by the feature, or to execute the use case. Include how the product should respond to anticipated error conditions or invalid inputs. Requirements should be concise, complete, unambiguous, verifiable, and necessary. Use “TBD” as a placeholder to indicate when necessary information is not yet available.&gt;</w:t>
+        <w:t>&lt;Itemize the detailed functional requirements associated with this feature. These are the software capabilities that must be present in order for the user to carry out the services provided by the feature, or to execute the use case. Include how the product should respond to anticipated error conditions or invalid inputs. Requirements should be concise, complete, unambiguous, verifiable, and necessary. Use “TBD” as a placeholder to indicate when necessary information is not yet available.&gt;</w:t>
       </w:r>
     </w:p>
     <w:p>
@@ -2700,7 +2781,6 @@
       <w:bookmarkStart w:id="41" w:name="_Toc439994689"/>
       <w:bookmarkStart w:id="42" w:name="_Toc26969071"/>
       <w:r>
-        <w:lastRenderedPageBreak/>
         <w:t>System Feature 2 (and so on)</w:t>
       </w:r>
       <w:bookmarkEnd w:id="41"/>
@@ -2714,7 +2794,7 @@
       <w:r>
         <w:t>External Interface Requirements</w:t>
       </w:r>
-      <w:bookmarkEnd w:id="36"/>
+      <w:bookmarkEnd w:id="38"/>
       <w:bookmarkEnd w:id="43"/>
     </w:p>
     <w:p>
@@ -2799,23 +2879,23 @@
       <w:pPr>
         <w:pStyle w:val="Heading1"/>
       </w:pPr>
-      <w:bookmarkStart w:id="51" w:name="_Toc439994690"/>
-      <w:bookmarkStart w:id="52" w:name="_Toc26969077"/>
+      <w:bookmarkStart w:id="51" w:name="_Toc26969077"/>
+      <w:bookmarkStart w:id="52" w:name="_Toc439994690"/>
       <w:r>
         <w:lastRenderedPageBreak/>
         <w:t>Other Nonfunctional Requirements</w:t>
       </w:r>
+      <w:bookmarkEnd w:id="51"/>
+    </w:p>
+    <w:p>
+      <w:pPr>
+        <w:pStyle w:val="Heading2"/>
+      </w:pPr>
+      <w:bookmarkStart w:id="53" w:name="_Toc26969078"/>
+      <w:r>
+        <w:t>Performance Requirements</w:t>
+      </w:r>
       <w:bookmarkEnd w:id="52"/>
-    </w:p>
-    <w:p>
-      <w:pPr>
-        <w:pStyle w:val="Heading2"/>
-      </w:pPr>
-      <w:bookmarkStart w:id="53" w:name="_Toc26969078"/>
-      <w:r>
-        <w:t>Performance Requirements</w:t>
-      </w:r>
-      <w:bookmarkEnd w:id="51"/>
       <w:bookmarkEnd w:id="53"/>
     </w:p>
     <w:p>
@@ -3151,7 +3231,7 @@
       <w:rPr>
         <w:noProof/>
       </w:rPr>
-      <w:t>1</w:t>
+      <w:t>5</w:t>
     </w:r>
     <w:r>
       <w:fldChar w:fldCharType="end"/>
@@ -3830,11 +3910,15 @@
   </w:style>
   <w:style w:type="character" w:default="1" w:styleId="DefaultParagraphFont">
     <w:name w:val="Default Paragraph Font"/>
+    <w:uiPriority w:val="1"/>
     <w:semiHidden/>
+    <w:unhideWhenUsed/>
   </w:style>
   <w:style w:type="table" w:default="1" w:styleId="TableNormal">
     <w:name w:val="Normal Table"/>
+    <w:uiPriority w:val="99"/>
     <w:semiHidden/>
+    <w:unhideWhenUsed/>
     <w:tblPr>
       <w:tblInd w:w="0" w:type="dxa"/>
       <w:tblCellMar>
@@ -3847,7 +3931,9 @@
   </w:style>
   <w:style w:type="numbering" w:default="1" w:styleId="NoList">
     <w:name w:val="No List"/>
+    <w:uiPriority w:val="99"/>
     <w:semiHidden/>
+    <w:unhideWhenUsed/>
   </w:style>
   <w:style w:type="paragraph" w:styleId="Footer">
     <w:name w:val="footer"/>

</xml_diff>

<commit_message>
Changes to SRS Document, added minutes for meeting on 10/17
</commit_message>
<xml_diff>
--- a/ClubHouse Requirements.docx
+++ b/ClubHouse Requirements.docx
@@ -62,8 +62,13 @@
         <w:pStyle w:val="ByLine"/>
       </w:pPr>
       <w:r>
-        <w:t>Sully and the Wazowskis</w:t>
-      </w:r>
+        <w:t xml:space="preserve">Sully and the </w:t>
+      </w:r>
+      <w:proofErr w:type="spellStart"/>
+      <w:r>
+        <w:t>Wazowskis</w:t>
+      </w:r>
+      <w:proofErr w:type="spellEnd"/>
     </w:p>
     <w:p>
       <w:pPr>
@@ -1988,7 +1993,21 @@
               <w:rPr>
                 <w:b/>
               </w:rPr>
-              <w:t>Reason For Changes</w:t>
+              <w:t xml:space="preserve">Reason </w:t>
+            </w:r>
+            <w:proofErr w:type="gramStart"/>
+            <w:r>
+              <w:rPr>
+                <w:b/>
+              </w:rPr>
+              <w:t>For</w:t>
+            </w:r>
+            <w:proofErr w:type="gramEnd"/>
+            <w:r>
+              <w:rPr>
+                <w:b/>
+              </w:rPr>
+              <w:t xml:space="preserve"> Changes</w:t>
             </w:r>
           </w:p>
         </w:tc>
@@ -2228,15 +2247,31 @@
         <w:rPr>
           <w:i w:val="0"/>
         </w:rPr>
-        <w:t>?</w:t>
+        <w:t>Priorities for higher-level requirements are assumed to be inherited by detailed requirements.</w:t>
       </w:r>
     </w:p>
     <w:p>
       <w:pPr>
         <w:pStyle w:val="template"/>
-      </w:pPr>
-      <w:r>
-        <w:t>&lt;Describe any standards or typographical conventions that were followed when writing this SRS, such as fonts or highlighting that have special significance. For example, state whether priorities  for higher-level requirements are assumed to be inherited by detailed requirements, or whether every requirement statement is to have its own priority.&gt;</w:t>
+        <w:rPr>
+          <w:i w:val="0"/>
+        </w:rPr>
+      </w:pPr>
+    </w:p>
+    <w:p>
+      <w:pPr>
+        <w:pStyle w:val="template"/>
+      </w:pPr>
+      <w:r>
+        <w:t xml:space="preserve">&lt;Describe any standards or typographical conventions that were followed when writing this SRS, such as fonts or highlighting that have special significance. For example, state whether </w:t>
+      </w:r>
+      <w:proofErr w:type="gramStart"/>
+      <w:r>
+        <w:t>priorities  for</w:t>
+      </w:r>
+      <w:proofErr w:type="gramEnd"/>
+      <w:r>
+        <w:t xml:space="preserve"> higher-level requirements are assumed to be inherited by detailed requirements, or whether every requirement statement is to have its own priority.&gt;</w:t>
       </w:r>
     </w:p>
     <w:p>
@@ -2262,8 +2297,16 @@
         <w:rPr>
           <w:i w:val="0"/>
         </w:rPr>
-        <w:t>?</w:t>
-      </w:r>
+        <w:t>This document is intended for developers.</w:t>
+      </w:r>
+    </w:p>
+    <w:p>
+      <w:pPr>
+        <w:pStyle w:val="template"/>
+        <w:rPr>
+          <w:i w:val="0"/>
+        </w:rPr>
+      </w:pPr>
     </w:p>
     <w:p>
       <w:pPr>
@@ -2296,13 +2339,21 @@
         <w:rPr>
           <w:i w:val="0"/>
         </w:rPr>
-        <w:t>This app offers a group calendar, a user calendar, group resource hub, and methods of roll call.</w:t>
-      </w:r>
+        <w:t xml:space="preserve">This app offers a group calendar, a user calendar, group resource hub, and methods of roll call. The group calendar shows every event (past or upcoming) for each registered group. The user calendar shows every event (past or upcoming) for every group that a user is enrolled. The resource hub is unique for every group; this provides record and other document storage (meeting minutes, flyers, </w:t>
+      </w:r>
+      <w:proofErr w:type="spellStart"/>
       <w:r>
         <w:rPr>
           <w:i w:val="0"/>
         </w:rPr>
-        <w:t xml:space="preserve"> The group calendar shows every event (past or upcoming) for each registered group. The user calendar shows every event (past or upcoming) for every group that a user is enrolled. The resource hub is unique for every group; this provides record and other document storage (meeting minutes, flyers, etc). Lastly, the roll call option will be a feature of each meeting held with the app. The roll call option gives a group leader the option of calling roll traditionally, proximity based, or a generated code. </w:t>
+        <w:t>etc</w:t>
+      </w:r>
+      <w:proofErr w:type="spellEnd"/>
+      <w:r>
+        <w:rPr>
+          <w:i w:val="0"/>
+        </w:rPr>
+        <w:t xml:space="preserve">). Lastly, the roll call option will be a feature of each meeting held with the app. The roll call option gives a group leader the option of calling roll traditionally, proximity based, or a generated code. </w:t>
       </w:r>
     </w:p>
     <w:p>
@@ -2336,8 +2387,40 @@
     <w:p>
       <w:pPr>
         <w:pStyle w:val="template"/>
-      </w:pPr>
-      <w:r>
+        <w:rPr>
+          <w:i w:val="0"/>
+        </w:rPr>
+      </w:pPr>
+      <w:r>
+        <w:rPr>
+          <w:i w:val="0"/>
+        </w:rPr>
+        <w:t xml:space="preserve">Our team referenced </w:t>
+      </w:r>
+      <w:r>
+        <w:t xml:space="preserve">Head </w:t>
+      </w:r>
+      <w:r>
+        <w:t>First Android Development</w:t>
+      </w:r>
+      <w:r>
+        <w:rPr>
+          <w:i w:val="0"/>
+        </w:rPr>
+        <w:t xml:space="preserve"> by Dawn Griffiths and David Griffiths. We used this resource as a general guide to Android application development. </w:t>
+      </w:r>
+    </w:p>
+    <w:p>
+      <w:pPr>
+        <w:pStyle w:val="template"/>
+      </w:pPr>
+    </w:p>
+    <w:p>
+      <w:pPr>
+        <w:pStyle w:val="template"/>
+      </w:pPr>
+      <w:r>
+        <w:lastRenderedPageBreak/>
         <w:t>&lt;List any other documents or Web addresses to which this SRS refers. These may include user interface style guides, contracts, standards, system requirements specifications, use case documents, or a vision and scope document. Provide enough information so that the reader could access a copy of each reference, including title, author, version number, date, and source or location.&gt;</w:t>
       </w:r>
     </w:p>
@@ -2348,7 +2431,6 @@
       <w:bookmarkStart w:id="19" w:name="_Toc439994673"/>
       <w:bookmarkStart w:id="20" w:name="_Toc26969061"/>
       <w:r>
-        <w:lastRenderedPageBreak/>
         <w:t>Overall Description</w:t>
       </w:r>
       <w:bookmarkEnd w:id="19"/>
@@ -2413,24 +2495,82 @@
     </w:p>
     <w:p>
       <w:pPr>
+        <w:pStyle w:val="ListParagraph"/>
+        <w:numPr>
+          <w:ilvl w:val="0"/>
+          <w:numId w:val="2"/>
+        </w:numPr>
+      </w:pPr>
+      <w:r>
+        <w:t>Create and manage clubs, groups, organizations, etc.</w:t>
+      </w:r>
+    </w:p>
+    <w:p>
+      <w:pPr>
+        <w:pStyle w:val="ListParagraph"/>
+        <w:numPr>
+          <w:ilvl w:val="0"/>
+          <w:numId w:val="2"/>
+        </w:numPr>
+      </w:pPr>
+      <w:r>
+        <w:t>Provide a collaborative calendar for club members and general users</w:t>
+      </w:r>
+    </w:p>
+    <w:p>
+      <w:pPr>
+        <w:pStyle w:val="ListParagraph"/>
+        <w:numPr>
+          <w:ilvl w:val="0"/>
+          <w:numId w:val="2"/>
+        </w:numPr>
+      </w:pPr>
+      <w:r>
+        <w:t>Provide a resource center for group members to upload important files</w:t>
+      </w:r>
+    </w:p>
+    <w:p>
+      <w:pPr>
+        <w:pStyle w:val="ListParagraph"/>
+        <w:numPr>
+          <w:ilvl w:val="0"/>
+          <w:numId w:val="2"/>
+        </w:numPr>
+      </w:pPr>
+      <w:r>
+        <w:t>Allow club meeting’s roll to be taken in ways other than the traditional style</w:t>
+      </w:r>
+    </w:p>
+    <w:p>
+      <w:pPr>
         <w:pStyle w:val="template"/>
         <w:rPr>
           <w:i w:val="0"/>
         </w:rPr>
       </w:pPr>
-      <w:r>
-        <w:rPr>
-          <w:i w:val="0"/>
-        </w:rPr>
-        <w:t>?</w:t>
-      </w:r>
     </w:p>
     <w:p>
       <w:pPr>
         <w:pStyle w:val="template"/>
       </w:pPr>
       <w:r>
-        <w:t>&lt;Summarize the major features the product contains or the significant functions that it performs or lets the user perform. Details will be provided in Section 3, so only a high level summary  is needed here. Organize the functions to make them understandable to any reader of the SRS. A picture of the major groups of related requirements and how they relate, such as a top level data flow diagram or a class diagram, is often effective.&gt;</w:t>
+        <w:t xml:space="preserve">&lt;Summarize the major features the product contains or the significant functions that it performs or lets the user perform. Details will be provided in Section 3, so only a high level </w:t>
+      </w:r>
+      <w:proofErr w:type="gramStart"/>
+      <w:r>
+        <w:t>summary  is</w:t>
+      </w:r>
+      <w:proofErr w:type="gramEnd"/>
+      <w:r>
+        <w:t xml:space="preserve"> needed here. Organize the functions to make them understandable to any reader of the SRS. A picture of the major groups of related requirements and how they relate, such as a </w:t>
+      </w:r>
+      <w:proofErr w:type="gramStart"/>
+      <w:r>
+        <w:t>top level</w:t>
+      </w:r>
+      <w:proofErr w:type="gramEnd"/>
+      <w:r>
+        <w:t xml:space="preserve"> data flow diagram or a class diagram, is often effective.&gt;</w:t>
       </w:r>
     </w:p>
     <w:p>
@@ -2456,8 +2596,16 @@
         <w:rPr>
           <w:i w:val="0"/>
         </w:rPr>
-        <w:t>?</w:t>
-      </w:r>
+        <w:t>Group member, general user, group administrator, general administrator</w:t>
+      </w:r>
+    </w:p>
+    <w:p>
+      <w:pPr>
+        <w:pStyle w:val="template"/>
+        <w:rPr>
+          <w:i w:val="0"/>
+        </w:rPr>
+      </w:pPr>
     </w:p>
     <w:p>
       <w:pPr>
@@ -2490,12 +2638,24 @@
         <w:rPr>
           <w:i w:val="0"/>
         </w:rPr>
-        <w:t xml:space="preserve">Clubhouse is an android app developed using the Android Studio IDE. Our product will </w:t>
+        <w:t>Clubhouse is an android app</w:t>
       </w:r>
       <w:r>
         <w:rPr>
           <w:i w:val="0"/>
         </w:rPr>
+        <w:t>lication</w:t>
+      </w:r>
+      <w:r>
+        <w:rPr>
+          <w:i w:val="0"/>
+        </w:rPr>
+        <w:t xml:space="preserve"> developed using the Android Studio IDE. Our product will </w:t>
+      </w:r>
+      <w:r>
+        <w:rPr>
+          <w:i w:val="0"/>
+        </w:rPr>
         <w:t xml:space="preserve">be API 21: Android 5.0 (Lollipop). </w:t>
       </w:r>
     </w:p>
@@ -2512,6 +2672,7 @@
         <w:pStyle w:val="template"/>
       </w:pPr>
       <w:r>
+        <w:lastRenderedPageBreak/>
         <w:t>&lt;Describe the environment in which the software will operate, including the hardware platform, operating system and versions, and any other software components or applications with which it must peacefully coexist.&gt;</w:t>
       </w:r>
     </w:p>
@@ -2534,105 +2695,164 @@
           <w:i w:val="0"/>
         </w:rPr>
       </w:pPr>
-      <w:bookmarkStart w:id="31" w:name="_GoBack"/>
+      <w:r>
+        <w:rPr>
+          <w:i w:val="0"/>
+        </w:rPr>
+        <w:t>N/A</w:t>
+      </w:r>
+    </w:p>
+    <w:p>
+      <w:pPr>
+        <w:pStyle w:val="template"/>
+      </w:pPr>
+    </w:p>
+    <w:p>
+      <w:pPr>
+        <w:pStyle w:val="template"/>
+      </w:pPr>
+      <w:r>
+        <w:t>&lt;Describe any items or issues that will limit the options available to the developers. These might include: corporate or regulatory policies; hardware limitations (timing requirements, memory requirements); interfaces to other applications; specific technologies, tools, and databases to be used; parallel operations; language requirements; communications protocols; security considerations; design conventions or programming standards (for example, if the customer’s organization will be responsible for maintaining the delivered software).&gt;</w:t>
+      </w:r>
+    </w:p>
+    <w:p>
+      <w:pPr>
+        <w:pStyle w:val="Heading2"/>
+      </w:pPr>
+      <w:bookmarkStart w:id="31" w:name="_Toc439994679"/>
+      <w:bookmarkStart w:id="32" w:name="_Toc26969067"/>
+      <w:r>
+        <w:t>User Documentation</w:t>
+      </w:r>
       <w:bookmarkEnd w:id="31"/>
+      <w:bookmarkEnd w:id="32"/>
     </w:p>
     <w:p>
       <w:pPr>
         <w:pStyle w:val="template"/>
-      </w:pPr>
+        <w:rPr>
+          <w:i w:val="0"/>
+        </w:rPr>
+      </w:pPr>
+      <w:r>
+        <w:rPr>
+          <w:i w:val="0"/>
+        </w:rPr>
+        <w:t>N/A</w:t>
+      </w:r>
     </w:p>
     <w:p>
       <w:pPr>
         <w:pStyle w:val="template"/>
       </w:pPr>
-      <w:r>
-        <w:t xml:space="preserve">&lt;Describe any items or issues that will limit the options available to the developers. These might include: corporate or regulatory policies; hardware limitations (timing requirements, memory requirements); interfaces to other applications; specific technologies, tools, and databases to be used; parallel operations; language requirements; communications protocols; security </w:t>
-      </w:r>
+    </w:p>
+    <w:p>
+      <w:pPr>
+        <w:pStyle w:val="template"/>
+      </w:pPr>
+      <w:r>
+        <w:t>&lt;List the user documentation components (such as user manuals, on-line help, and tutorials) that will be delivered along with the software. Identify any known user documentation delivery formats or standards.&gt;</w:t>
+      </w:r>
+    </w:p>
+    <w:p>
+      <w:pPr>
+        <w:pStyle w:val="Heading2"/>
+      </w:pPr>
+      <w:bookmarkStart w:id="33" w:name="_Toc439994680"/>
+      <w:bookmarkStart w:id="34" w:name="_Toc26969068"/>
+      <w:r>
+        <w:t>Assumptions and Dependencies</w:t>
+      </w:r>
+      <w:bookmarkEnd w:id="33"/>
+      <w:bookmarkEnd w:id="34"/>
+    </w:p>
+    <w:p>
+      <w:r>
+        <w:t>N/A</w:t>
+      </w:r>
+    </w:p>
+    <w:p/>
+    <w:p>
+      <w:pPr>
+        <w:pStyle w:val="template"/>
+      </w:pPr>
+      <w:r>
+        <w:t>&lt;List any assumed factors (as opposed to known facts) that could affect the requirements stated in the SRS. These could include third-party or commercial components that you plan to use, issues around the development or operating environment, or constraints. The project could be affected if these assumptions are incorrect, are not shared, or change. Also identify any dependencies the project has on external factors, such as software components that you intend to reuse from another project, unless they are already documented elsewhere (for example, in the vision and scope document or the project plan).&gt;</w:t>
+      </w:r>
+    </w:p>
+    <w:p>
+      <w:pPr>
+        <w:pStyle w:val="Heading1"/>
+      </w:pPr>
+      <w:bookmarkStart w:id="35" w:name="_Toc439994687"/>
+      <w:bookmarkStart w:id="36" w:name="_Toc26969069"/>
+      <w:bookmarkStart w:id="37" w:name="_Toc439994682"/>
+      <w:r>
+        <w:t>System Features</w:t>
+      </w:r>
+      <w:bookmarkEnd w:id="35"/>
+      <w:bookmarkEnd w:id="36"/>
+    </w:p>
+    <w:p>
+      <w:pPr>
+        <w:pStyle w:val="template"/>
+      </w:pPr>
+      <w:r>
+        <w:t>&lt;This template illustrates organizing the functional requirements for the product by system features, the major services provided by the product. You may prefer to organize this section by use case, mode of operation, user class, object class, functional hierarchy, or combinations of these, whatever makes the most logical sense for your product.&gt;</w:t>
+      </w:r>
+    </w:p>
+    <w:p>
+      <w:pPr>
+        <w:pStyle w:val="Heading2"/>
+      </w:pPr>
+      <w:r>
+        <w:t>Create/Join Club</w:t>
+      </w:r>
+    </w:p>
+    <w:p>
+      <w:pPr>
+        <w:pStyle w:val="level4"/>
+      </w:pPr>
+      <w:r>
+        <w:t>3.1.1</w:t>
+      </w:r>
+      <w:r>
+        <w:tab/>
+        <w:t>Description and Priority</w:t>
+      </w:r>
+    </w:p>
+    <w:p>
+      <w:pPr>
+        <w:pStyle w:val="level4"/>
+        <w:ind w:left="1440" w:hanging="810"/>
+      </w:pPr>
+      <w:r>
+        <w:t xml:space="preserve">A user can join a group that already exists, or if they so choose, create his/her own group. </w:t>
+      </w:r>
+    </w:p>
+    <w:p>
+      <w:pPr>
+        <w:pStyle w:val="level4"/>
+      </w:pPr>
+      <w:r>
+        <w:t>3.1.2</w:t>
+      </w:r>
+      <w:r>
+        <w:tab/>
+        <w:t>Stimulus/Response Sequences</w:t>
+      </w:r>
+    </w:p>
+    <w:p>
+      <w:pPr>
+        <w:pStyle w:val="level4"/>
+        <w:ind w:left="1440" w:hanging="810"/>
+      </w:pPr>
       <w:r>
         <w:lastRenderedPageBreak/>
-        <w:t>considerations; design conventions or programming standards (for example, if the customer’s organization will be responsible for maintaining the delivered software).&gt;</w:t>
-      </w:r>
-    </w:p>
-    <w:p>
-      <w:pPr>
-        <w:pStyle w:val="Heading2"/>
-      </w:pPr>
-      <w:bookmarkStart w:id="32" w:name="_Toc439994679"/>
-      <w:bookmarkStart w:id="33" w:name="_Toc26969067"/>
-      <w:r>
-        <w:t>User Documentation</w:t>
-      </w:r>
-      <w:bookmarkEnd w:id="32"/>
-      <w:bookmarkEnd w:id="33"/>
-    </w:p>
-    <w:p>
-      <w:pPr>
-        <w:pStyle w:val="template"/>
-      </w:pPr>
-      <w:r>
-        <w:t>&lt;List the user documentation components (such as user manuals, on-line help, and tutorials) that will be delivered along with the software. Identify any known user documentation delivery formats or standards.&gt;</w:t>
-      </w:r>
-    </w:p>
-    <w:p>
-      <w:pPr>
-        <w:pStyle w:val="Heading2"/>
-      </w:pPr>
-      <w:bookmarkStart w:id="34" w:name="_Toc439994680"/>
-      <w:bookmarkStart w:id="35" w:name="_Toc26969068"/>
-      <w:r>
-        <w:t>Assumptions and Dependencies</w:t>
-      </w:r>
-      <w:bookmarkEnd w:id="34"/>
-      <w:bookmarkEnd w:id="35"/>
-    </w:p>
-    <w:p>
-      <w:pPr>
-        <w:pStyle w:val="template"/>
-      </w:pPr>
-      <w:r>
-        <w:t>&lt;List any assumed factors (as opposed to known facts) that could affect the requirements stated in the SRS. These could include third-party or commercial components that you plan to use, issues around the development or operating environment, or constraints. The project could be affected if these assumptions are incorrect, are not shared, or change. Also identify any dependencies the project has on external factors, such as software components that you intend to reuse from another project, unless they are already documented elsewhere (for example, in the vision and scope document or the project plan).&gt;</w:t>
-      </w:r>
-    </w:p>
-    <w:p>
-      <w:pPr>
-        <w:pStyle w:val="Heading1"/>
-      </w:pPr>
-      <w:bookmarkStart w:id="36" w:name="_Toc439994687"/>
-      <w:bookmarkStart w:id="37" w:name="_Toc26969069"/>
-      <w:bookmarkStart w:id="38" w:name="_Toc439994682"/>
-      <w:r>
-        <w:t>System Features</w:t>
-      </w:r>
-      <w:bookmarkEnd w:id="36"/>
-      <w:bookmarkEnd w:id="37"/>
-    </w:p>
-    <w:p>
-      <w:pPr>
-        <w:pStyle w:val="template"/>
-      </w:pPr>
-      <w:r>
-        <w:t>&lt;This template illustrates organizing the functional requirements for the product by system features, the major services provided by the product. You may prefer to organize this section by use case, mode of operation, user class, object class, functional hierarchy, or combinations of these, whatever makes the most logical sense for your product.&gt;</w:t>
-      </w:r>
-    </w:p>
-    <w:p>
-      <w:pPr>
-        <w:pStyle w:val="Heading2"/>
-      </w:pPr>
-      <w:bookmarkStart w:id="39" w:name="_Toc439994688"/>
-      <w:bookmarkStart w:id="40" w:name="_Toc26969070"/>
-      <w:r>
-        <w:t>System Feature 1</w:t>
-      </w:r>
-      <w:bookmarkEnd w:id="39"/>
-      <w:bookmarkEnd w:id="40"/>
-    </w:p>
-    <w:p>
-      <w:pPr>
-        <w:pStyle w:val="template"/>
-      </w:pPr>
-      <w:r>
-        <w:t>&lt;Don’t really say “System Feature 1.” State the feature name in just a few words.&gt;</w:t>
+        <w:t>When a user creates a group, they are automatically made the administrator for that group. Being an administrator allows a user to approve and add calendar requests, delete any file from the resource pane, or delete the group.</w:t>
+      </w:r>
+      <w:r>
+        <w:t xml:space="preserve"> When a user chooses to join a group, a unique group code is requested. The group code is matched to a specific group, then the system sends that group a request to accept the user. </w:t>
       </w:r>
     </w:p>
     <w:p>
@@ -2640,12 +2860,21 @@
         <w:pStyle w:val="level4"/>
       </w:pPr>
       <w:r>
-        <w:t>3.1.1</w:t>
-      </w:r>
-      <w:r>
-        <w:tab/>
-        <w:t>Description and Priority</w:t>
-      </w:r>
+        <w:t>3</w:t>
+      </w:r>
+      <w:r>
+        <w:t>.1.3</w:t>
+      </w:r>
+      <w:r>
+        <w:tab/>
+        <w:t>Functional Requirements</w:t>
+      </w:r>
+    </w:p>
+    <w:p>
+      <w:pPr>
+        <w:pStyle w:val="level4"/>
+        <w:ind w:left="1440" w:hanging="810"/>
+      </w:pPr>
     </w:p>
     <w:p>
       <w:pPr>
@@ -2655,21 +2884,20 @@
           <w:numId w:val="0"/>
         </w:numPr>
         <w:ind w:left="1350" w:hanging="716"/>
-      </w:pPr>
-      <w:r>
-        <w:t>&lt;Provide a short description of the feature and indicate whether it is of High, Medium, or Low priority. You could also include specific priority component ratings, such as benefit, penalty, cost, and risk (each rated on a relative scale from a low of 1 to a high of 9).&gt;</w:t>
-      </w:r>
-    </w:p>
-    <w:p>
-      <w:pPr>
-        <w:pStyle w:val="level4"/>
-      </w:pPr>
-      <w:r>
-        <w:t>3.1.2</w:t>
-      </w:r>
-      <w:r>
-        <w:tab/>
-        <w:t>Stimulus/Response Sequences</w:t>
+        <w:rPr>
+          <w:rFonts w:ascii="Times New Roman" w:hAnsi="Times New Roman"/>
+        </w:rPr>
+      </w:pPr>
+      <w:r>
+        <w:t xml:space="preserve">&lt;Itemize the detailed functional requirements associated with this feature. These are the software capabilities that must be present </w:t>
+      </w:r>
+      <w:proofErr w:type="gramStart"/>
+      <w:r>
+        <w:t>in order for</w:t>
+      </w:r>
+      <w:proofErr w:type="gramEnd"/>
+      <w:r>
+        <w:t xml:space="preserve"> the user to carry out the services provided by the feature, or to execute the use case. Include how the product should respond to anticipated error conditions or invalid inputs. Requirements should be concise, complete, unambiguous, verifiable, and necessary. Use “TBD” as a placeholder to indicate when necessary information is not yet available.&gt;</w:t>
       </w:r>
     </w:p>
     <w:p>
@@ -2681,24 +2909,6 @@
         </w:numPr>
         <w:ind w:left="1350" w:hanging="716"/>
       </w:pPr>
-      <w:r>
-        <w:t>&lt;List the sequences of user actions and system responses that stimulate the behavior defined for this feature. These will correspond to the dialog elements associated with use cases.&gt;</w:t>
-      </w:r>
-    </w:p>
-    <w:p>
-      <w:pPr>
-        <w:pStyle w:val="level4"/>
-      </w:pPr>
-      <w:r>
-        <w:t>3</w:t>
-      </w:r>
-      <w:r>
-        <w:t>.1.3</w:t>
-      </w:r>
-      <w:r>
-        <w:tab/>
-        <w:t>Functional Requirements</w:t>
-      </w:r>
     </w:p>
     <w:p>
       <w:pPr>
@@ -2708,12 +2918,9 @@
           <w:numId w:val="0"/>
         </w:numPr>
         <w:ind w:left="1350" w:hanging="716"/>
-        <w:rPr>
-          <w:rFonts w:ascii="Times New Roman" w:hAnsi="Times New Roman"/>
-        </w:rPr>
-      </w:pPr>
-      <w:r>
-        <w:t>&lt;Itemize the detailed functional requirements associated with this feature. These are the software capabilities that must be present in order for the user to carry out the services provided by the feature, or to execute the use case. Include how the product should respond to anticipated error conditions or invalid inputs. Requirements should be concise, complete, unambiguous, verifiable, and necessary. Use “TBD” as a placeholder to indicate when necessary information is not yet available.&gt;</w:t>
+      </w:pPr>
+      <w:r>
+        <w:t>&lt;Each requirement should be uniquely identified with a sequence number or a meaningful tag of some kind.&gt;</w:t>
       </w:r>
     </w:p>
     <w:p>
@@ -2724,29 +2931,6 @@
           <w:numId w:val="0"/>
         </w:numPr>
         <w:ind w:left="1350" w:hanging="716"/>
-      </w:pPr>
-    </w:p>
-    <w:p>
-      <w:pPr>
-        <w:pStyle w:val="level3text"/>
-        <w:numPr>
-          <w:ilvl w:val="12"/>
-          <w:numId w:val="0"/>
-        </w:numPr>
-        <w:ind w:left="1350" w:hanging="716"/>
-      </w:pPr>
-      <w:r>
-        <w:t>&lt;Each requirement should be uniquely identified with a sequence number or a meaningful tag of some kind.&gt;</w:t>
-      </w:r>
-    </w:p>
-    <w:p>
-      <w:pPr>
-        <w:pStyle w:val="level3text"/>
-        <w:numPr>
-          <w:ilvl w:val="12"/>
-          <w:numId w:val="0"/>
-        </w:numPr>
-        <w:ind w:left="1350" w:hanging="716"/>
         <w:rPr>
           <w:rFonts w:ascii="Times New Roman" w:hAnsi="Times New Roman"/>
         </w:rPr>
@@ -2777,72 +2961,353 @@
     <w:p>
       <w:pPr>
         <w:pStyle w:val="Heading2"/>
-      </w:pPr>
-      <w:bookmarkStart w:id="41" w:name="_Toc439994689"/>
-      <w:bookmarkStart w:id="42" w:name="_Toc26969071"/>
-      <w:r>
-        <w:t>System Feature 2 (and so on)</w:t>
-      </w:r>
+        <w:spacing w:before="200"/>
+      </w:pPr>
+      <w:r>
+        <w:t>Create/Edit User Account - Zac</w:t>
+      </w:r>
+    </w:p>
+    <w:p>
+      <w:pPr>
+        <w:pStyle w:val="level4"/>
+      </w:pPr>
+      <w:r>
+        <w:t>3.</w:t>
+      </w:r>
+      <w:r>
+        <w:t>2</w:t>
+      </w:r>
+      <w:r>
+        <w:t>.1</w:t>
+      </w:r>
+      <w:r>
+        <w:tab/>
+        <w:t>Description and Priority</w:t>
+      </w:r>
+    </w:p>
+    <w:p>
+      <w:pPr>
+        <w:pStyle w:val="level4"/>
+      </w:pPr>
+      <w:r>
+        <w:t>3.2</w:t>
+      </w:r>
+      <w:r>
+        <w:t>.2</w:t>
+      </w:r>
+      <w:r>
+        <w:tab/>
+        <w:t>Stimulus/Response Sequences</w:t>
+      </w:r>
+    </w:p>
+    <w:p>
+      <w:pPr>
+        <w:pStyle w:val="level4"/>
+      </w:pPr>
+      <w:r>
+        <w:t>3</w:t>
+      </w:r>
+      <w:r>
+        <w:t>.2</w:t>
+      </w:r>
+      <w:r>
+        <w:t>.3</w:t>
+      </w:r>
+      <w:r>
+        <w:tab/>
+        <w:t>Functional Requirements</w:t>
+      </w:r>
+    </w:p>
+    <w:p>
+      <w:pPr>
+        <w:pStyle w:val="Heading2"/>
+        <w:spacing w:before="200"/>
+      </w:pPr>
+      <w:r>
+        <w:t>Create/Edit Events - Chandler</w:t>
+      </w:r>
+    </w:p>
+    <w:p>
+      <w:pPr>
+        <w:pStyle w:val="level4"/>
+      </w:pPr>
+      <w:r>
+        <w:t>3.2.1</w:t>
+      </w:r>
+      <w:r>
+        <w:tab/>
+        <w:t>Description and Priority</w:t>
+      </w:r>
+    </w:p>
+    <w:p>
+      <w:pPr>
+        <w:pStyle w:val="level4"/>
+      </w:pPr>
+      <w:r>
+        <w:t>3.2.2</w:t>
+      </w:r>
+      <w:r>
+        <w:tab/>
+        <w:t>Stimulus/Response Sequences</w:t>
+      </w:r>
+    </w:p>
+    <w:p>
+      <w:pPr>
+        <w:pStyle w:val="level4"/>
+      </w:pPr>
+      <w:r>
+        <w:t>3.2.3</w:t>
+      </w:r>
+      <w:r>
+        <w:tab/>
+        <w:t>Functional Requirements</w:t>
+      </w:r>
+    </w:p>
+    <w:p>
+      <w:pPr>
+        <w:pStyle w:val="Heading2"/>
+        <w:spacing w:before="200"/>
+      </w:pPr>
+      <w:r>
+        <w:t>Begin Meeting - Sully</w:t>
+      </w:r>
+    </w:p>
+    <w:p>
+      <w:pPr>
+        <w:pStyle w:val="level4"/>
+      </w:pPr>
+      <w:r>
+        <w:t>3.2.1</w:t>
+      </w:r>
+      <w:r>
+        <w:tab/>
+        <w:t>Description and Priority</w:t>
+      </w:r>
+    </w:p>
+    <w:p>
+      <w:pPr>
+        <w:pStyle w:val="level4"/>
+      </w:pPr>
+      <w:r>
+        <w:t>3.2.2</w:t>
+      </w:r>
+      <w:r>
+        <w:tab/>
+        <w:t>Stimulus/Response Sequences</w:t>
+      </w:r>
+    </w:p>
+    <w:p>
+      <w:pPr>
+        <w:pStyle w:val="level4"/>
+      </w:pPr>
+      <w:r>
+        <w:t>3.2.3</w:t>
+      </w:r>
+      <w:r>
+        <w:tab/>
+        <w:t>Functional Requirements</w:t>
+      </w:r>
+    </w:p>
+    <w:p>
+      <w:pPr>
+        <w:pStyle w:val="Heading2"/>
+        <w:spacing w:before="200"/>
+      </w:pPr>
+      <w:r>
+        <w:t>Upload/Download Files - Rachel</w:t>
+      </w:r>
+    </w:p>
+    <w:p>
+      <w:pPr>
+        <w:pStyle w:val="level4"/>
+      </w:pPr>
+      <w:r>
+        <w:t>3.2.1</w:t>
+      </w:r>
+      <w:r>
+        <w:tab/>
+        <w:t>Description and Priority</w:t>
+      </w:r>
+    </w:p>
+    <w:p>
+      <w:pPr>
+        <w:pStyle w:val="level4"/>
+      </w:pPr>
+      <w:r>
+        <w:t>3.2.2</w:t>
+      </w:r>
+      <w:r>
+        <w:tab/>
+        <w:t>Stimulus/Response Sequences</w:t>
+      </w:r>
+    </w:p>
+    <w:p>
+      <w:pPr>
+        <w:pStyle w:val="level4"/>
+      </w:pPr>
+      <w:r>
+        <w:t>3.2.3</w:t>
+      </w:r>
+      <w:r>
+        <w:tab/>
+        <w:t>Functional Requirements</w:t>
+      </w:r>
+    </w:p>
+    <w:p/>
+    <w:p>
+      <w:pPr>
+        <w:pStyle w:val="Heading1"/>
+      </w:pPr>
+      <w:bookmarkStart w:id="38" w:name="_Toc26969072"/>
+      <w:r>
+        <w:lastRenderedPageBreak/>
+        <w:t>External Interface Requirements</w:t>
+      </w:r>
+      <w:bookmarkEnd w:id="37"/>
+      <w:bookmarkEnd w:id="38"/>
+    </w:p>
+    <w:p>
+      <w:pPr>
+        <w:pStyle w:val="Heading2"/>
+      </w:pPr>
+      <w:bookmarkStart w:id="39" w:name="_Toc26969073"/>
+      <w:r>
+        <w:t>User Interfaces</w:t>
+      </w:r>
+      <w:bookmarkEnd w:id="39"/>
+    </w:p>
+    <w:p>
+      <w:pPr>
+        <w:pStyle w:val="template"/>
+        <w:rPr>
+          <w:i w:val="0"/>
+        </w:rPr>
+      </w:pPr>
+    </w:p>
+    <w:p>
+      <w:pPr>
+        <w:pStyle w:val="template"/>
+      </w:pPr>
+    </w:p>
+    <w:p>
+      <w:pPr>
+        <w:pStyle w:val="template"/>
+      </w:pPr>
+      <w:r>
+        <w:t>&lt;Describe the logical characteristics of each interface between the software product and the users. This may include sample screen images, any GUI standards or product family style guides that are to be followed, screen layout constraints, standard buttons and functions (e.g., help) that will appear on every screen, keyboard shortcuts, error message display standards, and so on. Define the software components for which a user interface is needed. Details of the user interface design should be documented in a separate user interface specification.&gt;</w:t>
+      </w:r>
+    </w:p>
+    <w:p>
+      <w:pPr>
+        <w:pStyle w:val="Heading2"/>
+      </w:pPr>
+      <w:bookmarkStart w:id="40" w:name="_Toc439994684"/>
+      <w:bookmarkStart w:id="41" w:name="_Toc26969074"/>
+      <w:r>
+        <w:t>Hardware Interfaces</w:t>
+      </w:r>
+      <w:bookmarkEnd w:id="40"/>
       <w:bookmarkEnd w:id="41"/>
+    </w:p>
+    <w:p>
+      <w:pPr>
+        <w:pStyle w:val="template"/>
+        <w:rPr>
+          <w:i w:val="0"/>
+        </w:rPr>
+      </w:pPr>
+      <w:r>
+        <w:rPr>
+          <w:i w:val="0"/>
+        </w:rPr>
+        <w:t>Any android mobile device that runs on Android 5.0 Lollipop (API 21) or later</w:t>
+      </w:r>
+    </w:p>
+    <w:p>
+      <w:pPr>
+        <w:pStyle w:val="template"/>
+      </w:pPr>
+    </w:p>
+    <w:p>
+      <w:pPr>
+        <w:pStyle w:val="template"/>
+      </w:pPr>
+      <w:r>
+        <w:t>&lt;Describe the logical and physical characteristics of each interface between the software product and the hardware components of the system. This may include the supported device types, the nature of the data and control interactions between the software and the hardware, and communication protocols to be used.&gt;</w:t>
+      </w:r>
+    </w:p>
+    <w:p>
+      <w:pPr>
+        <w:pStyle w:val="Heading2"/>
+      </w:pPr>
+      <w:bookmarkStart w:id="42" w:name="_Toc439994685"/>
+      <w:bookmarkStart w:id="43" w:name="_Toc26969075"/>
+      <w:r>
+        <w:t>Software Interfaces</w:t>
+      </w:r>
       <w:bookmarkEnd w:id="42"/>
+      <w:bookmarkEnd w:id="43"/>
+    </w:p>
+    <w:p>
+      <w:pPr>
+        <w:pStyle w:val="template"/>
+        <w:rPr>
+          <w:i w:val="0"/>
+        </w:rPr>
+      </w:pPr>
+    </w:p>
+    <w:p>
+      <w:pPr>
+        <w:pStyle w:val="template"/>
+      </w:pPr>
+    </w:p>
+    <w:p>
+      <w:pPr>
+        <w:pStyle w:val="template"/>
+      </w:pPr>
+      <w:r>
+        <w:t>&lt;Describe the connections between this product and other specific software components (name and version), including databases, operating systems, tools, libraries, and integrated commercial components. Identify the data items or messages coming into the system and going out and describe the purpose of each. Describe the services needed and the nature of communications. Refer to documents that describe detailed application programming interface protocols. Identify data that will be shared across software components. If the data sharing mechanism must be implemented in a specific way (for example, use of a global data area in a multitasking operating system), specify this as an implementation constraint.&gt;</w:t>
+      </w:r>
+    </w:p>
+    <w:p>
+      <w:pPr>
+        <w:pStyle w:val="Heading2"/>
+      </w:pPr>
+      <w:bookmarkStart w:id="44" w:name="_Toc439994686"/>
+      <w:bookmarkStart w:id="45" w:name="_Toc26969076"/>
+      <w:r>
+        <w:t>Communications Interfaces</w:t>
+      </w:r>
+      <w:bookmarkEnd w:id="44"/>
+      <w:bookmarkEnd w:id="45"/>
+    </w:p>
+    <w:p>
+      <w:pPr>
+        <w:pStyle w:val="template"/>
+      </w:pPr>
+      <w:r>
+        <w:t>&lt;Describe the requirements associated with any communications functions required by this product, including e-mail, web browser, network server communications protocols, electronic forms, and so on. Define any pertinent message formatting. Identify any communication standards that will be used, such as FTP or HTTP. Specify any communication security or encryption issues, data transfer rates, and synchronization mechanisms.&gt;</w:t>
+      </w:r>
     </w:p>
     <w:p>
       <w:pPr>
         <w:pStyle w:val="Heading1"/>
       </w:pPr>
-      <w:bookmarkStart w:id="43" w:name="_Toc26969072"/>
-      <w:r>
-        <w:t>External Interface Requirements</w:t>
-      </w:r>
-      <w:bookmarkEnd w:id="38"/>
-      <w:bookmarkEnd w:id="43"/>
+      <w:bookmarkStart w:id="46" w:name="_Toc26969077"/>
+      <w:bookmarkStart w:id="47" w:name="_Toc439994690"/>
+      <w:r>
+        <w:lastRenderedPageBreak/>
+        <w:t>Other Nonfunctional Requirements</w:t>
+      </w:r>
+      <w:bookmarkEnd w:id="46"/>
     </w:p>
     <w:p>
       <w:pPr>
         <w:pStyle w:val="Heading2"/>
       </w:pPr>
-      <w:bookmarkStart w:id="44" w:name="_Toc26969073"/>
-      <w:r>
-        <w:t>User Interfaces</w:t>
-      </w:r>
-      <w:bookmarkEnd w:id="44"/>
-    </w:p>
-    <w:p>
-      <w:pPr>
-        <w:pStyle w:val="template"/>
-      </w:pPr>
-      <w:r>
-        <w:t>&lt;Describe the logical characteristics of each interface between the software product and the users. This may include sample screen images, any GUI standards or product family style guides that are to be followed, screen layout constraints, standard buttons and functions (e.g., help) that will appear on every screen, keyboard shortcuts, error message display standards, and so on. Define the software components for which a user interface is needed. Details of the user interface design should be documented in a separate user interface specification.&gt;</w:t>
-      </w:r>
-    </w:p>
-    <w:p>
-      <w:pPr>
-        <w:pStyle w:val="Heading2"/>
-      </w:pPr>
-      <w:bookmarkStart w:id="45" w:name="_Toc439994684"/>
-      <w:bookmarkStart w:id="46" w:name="_Toc26969074"/>
-      <w:r>
-        <w:t>Hardware Interfaces</w:t>
-      </w:r>
-      <w:bookmarkEnd w:id="45"/>
-      <w:bookmarkEnd w:id="46"/>
-    </w:p>
-    <w:p>
-      <w:pPr>
-        <w:pStyle w:val="template"/>
-      </w:pPr>
-      <w:r>
-        <w:t>&lt;Describe the logical and physical characteristics of each interface between the software product and the hardware components of the system. This may include the supported device types, the nature of the data and control interactions between the software and the hardware, and communication protocols to be used.&gt;</w:t>
-      </w:r>
-    </w:p>
-    <w:p>
-      <w:pPr>
-        <w:pStyle w:val="Heading2"/>
-      </w:pPr>
-      <w:bookmarkStart w:id="47" w:name="_Toc439994685"/>
-      <w:bookmarkStart w:id="48" w:name="_Toc26969075"/>
-      <w:r>
-        <w:t>Software Interfaces</w:t>
+      <w:bookmarkStart w:id="48" w:name="_Toc26969078"/>
+      <w:r>
+        <w:t>Performance Requirements</w:t>
       </w:r>
       <w:bookmarkEnd w:id="47"/>
       <w:bookmarkEnd w:id="48"/>
@@ -2852,17 +3317,17 @@
         <w:pStyle w:val="template"/>
       </w:pPr>
       <w:r>
-        <w:t>&lt;Describe the connections between this product and other specific software components (name and version), including databases, operating systems, tools, libraries, and integrated commercial components. Identify the data items or messages coming into the system and going out and describe the purpose of each. Describe the services needed and the nature of communications. Refer to documents that describe detailed application programming interface protocols. Identify data that will be shared across software components. If the data sharing mechanism must be implemented in a specific way (for example, use of a global data area in a multitasking operating system), specify this as an implementation constraint.&gt;</w:t>
+        <w:t>&lt;If there are performance requirements for the product under various circumstances, state them here and explain their rationale, to help the developers understand the intent and make suitable design choices. Specify the timing relationships for real time systems. Make such requirements as specific as possible. You may need to state performance requirements for individual functional requirements or features.&gt;</w:t>
       </w:r>
     </w:p>
     <w:p>
       <w:pPr>
         <w:pStyle w:val="Heading2"/>
       </w:pPr>
-      <w:bookmarkStart w:id="49" w:name="_Toc439994686"/>
-      <w:bookmarkStart w:id="50" w:name="_Toc26969076"/>
-      <w:r>
-        <w:t>Communications Interfaces</w:t>
+      <w:bookmarkStart w:id="49" w:name="_Toc439994691"/>
+      <w:bookmarkStart w:id="50" w:name="_Toc26969079"/>
+      <w:r>
+        <w:t>Safety Requirements</w:t>
       </w:r>
       <w:bookmarkEnd w:id="49"/>
       <w:bookmarkEnd w:id="50"/>
@@ -2872,108 +3337,103 @@
         <w:pStyle w:val="template"/>
       </w:pPr>
       <w:r>
-        <w:t>&lt;Describe the requirements associated with any communications functions required by this product, including e-mail, web browser, network server communications protocols, electronic forms, and so on. Define any pertinent message formatting. Identify any communication standards that will be used, such as FTP or HTTP. Specify any communication security or encryption issues, data transfer rates, and synchronization mechanisms.&gt;</w:t>
+        <w:t>&lt;Specify those requirements that are concerned with possible loss, damage, or harm that could result from the use of the product. Define any safeguards or actions that must be taken, as well as actions that must be prevented. Refer to any external policies or regulations that state safety issues that affect the product’s design or use. Define any safety certifications that must be satisfied.&gt;</w:t>
+      </w:r>
+    </w:p>
+    <w:p>
+      <w:pPr>
+        <w:pStyle w:val="Heading2"/>
+      </w:pPr>
+      <w:bookmarkStart w:id="51" w:name="_Toc439994692"/>
+      <w:bookmarkStart w:id="52" w:name="_Toc26969080"/>
+      <w:r>
+        <w:t>Security Requirements</w:t>
+      </w:r>
+      <w:bookmarkEnd w:id="51"/>
+      <w:bookmarkEnd w:id="52"/>
+    </w:p>
+    <w:p>
+      <w:pPr>
+        <w:pStyle w:val="template"/>
+      </w:pPr>
+      <w:r>
+        <w:t>&lt;Specify any requirements regarding security or privacy issues surrounding use of the product or protection of the data used or created by the product. Define any user identity authentication requirements. Refer to any external policies or regulations containing security issues that affect the product. Define any security or privacy certifications that must be satisfied.&gt;</w:t>
+      </w:r>
+    </w:p>
+    <w:p>
+      <w:pPr>
+        <w:pStyle w:val="Heading2"/>
+      </w:pPr>
+      <w:bookmarkStart w:id="53" w:name="_Toc439994693"/>
+      <w:bookmarkStart w:id="54" w:name="_Toc26969081"/>
+      <w:r>
+        <w:t>Software Quality Attributes</w:t>
+      </w:r>
+      <w:bookmarkEnd w:id="53"/>
+      <w:bookmarkEnd w:id="54"/>
+    </w:p>
+    <w:p>
+      <w:pPr>
+        <w:pStyle w:val="template"/>
+      </w:pPr>
+      <w:r>
+        <w:t>&lt;Specify any additional quality characteristics for the product that will be important to either the customers or the developers. Some to consider are: adaptability, availability, correctness, flexibility, interoperability, maintainability, portability, reliability, reusability, robustness, testability, and usability. Write these to be specific, quantitative, and verifiable when possible. At the least, clarify the relative preferences for various attributes, such as ease of use over ease of learning.&gt;</w:t>
       </w:r>
     </w:p>
     <w:p>
       <w:pPr>
         <w:pStyle w:val="Heading1"/>
       </w:pPr>
-      <w:bookmarkStart w:id="51" w:name="_Toc26969077"/>
-      <w:bookmarkStart w:id="52" w:name="_Toc439994690"/>
+      <w:bookmarkStart w:id="55" w:name="_Toc439994695"/>
+      <w:bookmarkStart w:id="56" w:name="_Toc26969082"/>
+      <w:r>
+        <w:t>Other Requirements</w:t>
+      </w:r>
+      <w:bookmarkEnd w:id="55"/>
+      <w:bookmarkEnd w:id="56"/>
+    </w:p>
+    <w:p>
+      <w:pPr>
+        <w:pStyle w:val="template"/>
+      </w:pPr>
+      <w:r>
+        <w:t>&lt;Define any other requirements not covered elsewhere in the SRS. This might include database requirements, internationalization requirements, legal requirements, reuse objectives for the project, and so on. Add any new sections that are pertinent to the project.&gt;</w:t>
+      </w:r>
+    </w:p>
+    <w:p>
+      <w:pPr>
+        <w:pStyle w:val="TOCEntry"/>
+      </w:pPr>
+      <w:bookmarkStart w:id="57" w:name="_Toc439994696"/>
+      <w:bookmarkStart w:id="58" w:name="_Toc26969083"/>
+      <w:r>
+        <w:t>Appendix A: Glossary</w:t>
+      </w:r>
+      <w:bookmarkEnd w:id="57"/>
+      <w:bookmarkEnd w:id="58"/>
+    </w:p>
+    <w:p>
+      <w:pPr>
+        <w:pStyle w:val="template"/>
+      </w:pPr>
+      <w:r>
+        <w:t>&lt;Define all the terms necessary to properly interpret the SRS, including acronyms and abbreviations. You may wish to build a separate glossary that spans multiple projects or the entire organization, a</w:t>
+      </w:r>
+      <w:bookmarkStart w:id="59" w:name="_GoBack"/>
+      <w:bookmarkEnd w:id="59"/>
+      <w:r>
+        <w:t>nd just include terms specific to a single project in each SRS.&gt;</w:t>
+      </w:r>
+    </w:p>
+    <w:p>
+      <w:pPr>
+        <w:pStyle w:val="TOCEntry"/>
+      </w:pPr>
+      <w:bookmarkStart w:id="60" w:name="_Toc439994697"/>
+      <w:bookmarkStart w:id="61" w:name="_Toc26969084"/>
       <w:r>
         <w:lastRenderedPageBreak/>
-        <w:t>Other Nonfunctional Requirements</w:t>
-      </w:r>
-      <w:bookmarkEnd w:id="51"/>
-    </w:p>
-    <w:p>
-      <w:pPr>
-        <w:pStyle w:val="Heading2"/>
-      </w:pPr>
-      <w:bookmarkStart w:id="53" w:name="_Toc26969078"/>
-      <w:r>
-        <w:t>Performance Requirements</w:t>
-      </w:r>
-      <w:bookmarkEnd w:id="52"/>
-      <w:bookmarkEnd w:id="53"/>
-    </w:p>
-    <w:p>
-      <w:pPr>
-        <w:pStyle w:val="template"/>
-      </w:pPr>
-      <w:r>
-        <w:t>&lt;If there are performance requirements for the product under various circumstances, state them here and explain their rationale, to help the developers understand the intent and make suitable design choices. Specify the timing relationships for real time systems. Make such requirements as specific as possible. You may need to state performance requirements for individual functional requirements or features.&gt;</w:t>
-      </w:r>
-    </w:p>
-    <w:p>
-      <w:pPr>
-        <w:pStyle w:val="Heading2"/>
-      </w:pPr>
-      <w:bookmarkStart w:id="54" w:name="_Toc439994691"/>
-      <w:bookmarkStart w:id="55" w:name="_Toc26969079"/>
-      <w:r>
-        <w:t>Safety Requirements</w:t>
-      </w:r>
-      <w:bookmarkEnd w:id="54"/>
-      <w:bookmarkEnd w:id="55"/>
-    </w:p>
-    <w:p>
-      <w:pPr>
-        <w:pStyle w:val="template"/>
-      </w:pPr>
-      <w:r>
-        <w:t>&lt;Specify those requirements that are concerned with possible loss, damage, or harm that could result from the use of the product. Define any safeguards or actions that must be taken, as well as actions that must be prevented. Refer to any external policies or regulations that state safety issues that affect the product’s design or use. Define any safety certifications that must be satisfied.&gt;</w:t>
-      </w:r>
-    </w:p>
-    <w:p>
-      <w:pPr>
-        <w:pStyle w:val="Heading2"/>
-      </w:pPr>
-      <w:bookmarkStart w:id="56" w:name="_Toc439994692"/>
-      <w:bookmarkStart w:id="57" w:name="_Toc26969080"/>
-      <w:r>
-        <w:t>Security Requirements</w:t>
-      </w:r>
-      <w:bookmarkEnd w:id="56"/>
-      <w:bookmarkEnd w:id="57"/>
-    </w:p>
-    <w:p>
-      <w:pPr>
-        <w:pStyle w:val="template"/>
-      </w:pPr>
-      <w:r>
-        <w:t>&lt;Specify any requirements regarding security or privacy issues surrounding use of the product or protection of the data used or created by the product. Define any user identity authentication requirements. Refer to any external policies or regulations containing security issues that affect the product. Define any security or privacy certifications that must be satisfied.&gt;</w:t>
-      </w:r>
-    </w:p>
-    <w:p>
-      <w:pPr>
-        <w:pStyle w:val="Heading2"/>
-      </w:pPr>
-      <w:bookmarkStart w:id="58" w:name="_Toc439994693"/>
-      <w:bookmarkStart w:id="59" w:name="_Toc26969081"/>
-      <w:r>
-        <w:t>Software Quality Attributes</w:t>
-      </w:r>
-      <w:bookmarkEnd w:id="58"/>
-      <w:bookmarkEnd w:id="59"/>
-    </w:p>
-    <w:p>
-      <w:pPr>
-        <w:pStyle w:val="template"/>
-      </w:pPr>
-      <w:r>
-        <w:t>&lt;Specify any additional quality characteristics for the product that will be important to either the customers or the developers. Some to consider are: adaptability, availability, correctness, flexibility, interoperability, maintainability, portability, reliability, reusability, robustness, testability, and usability. Write these to be specific, quantitative, and verifiable when possible. At the least, clarify the relative preferences for various attributes, such as ease of use over ease of learning.&gt;</w:t>
-      </w:r>
-    </w:p>
-    <w:p>
-      <w:pPr>
-        <w:pStyle w:val="Heading1"/>
-      </w:pPr>
-      <w:bookmarkStart w:id="60" w:name="_Toc439994695"/>
-      <w:bookmarkStart w:id="61" w:name="_Toc26969082"/>
-      <w:r>
-        <w:t>Other Requirements</w:t>
+        <w:t>Appendix B: Analysis Models</w:t>
       </w:r>
       <w:bookmarkEnd w:id="60"/>
       <w:bookmarkEnd w:id="61"/>
@@ -2981,72 +3441,31 @@
     <w:p>
       <w:pPr>
         <w:pStyle w:val="template"/>
-      </w:pPr>
-      <w:r>
-        <w:t>&lt;Define any other requirements not covered elsewhere in the SRS. This might include database requirements, internationalization requirements, legal requirements, reuse objectives for the project, and so on. Add any new sections that are pertinent to the project.&gt;</w:t>
+        <w:rPr>
+          <w:i w:val="0"/>
+        </w:rPr>
+      </w:pPr>
+      <w:r>
+        <w:t>&lt;Optionally, include any pertinent analysis models, such as data flow diagrams, class diagrams, state-transition diagrams, or entity-relationship diagrams</w:t>
+      </w:r>
+      <w:r>
+        <w:rPr>
+          <w:i w:val="0"/>
+        </w:rPr>
+        <w:t>.&gt;</w:t>
       </w:r>
     </w:p>
     <w:p>
       <w:pPr>
         <w:pStyle w:val="TOCEntry"/>
       </w:pPr>
-      <w:bookmarkStart w:id="62" w:name="_Toc439994696"/>
-      <w:bookmarkStart w:id="63" w:name="_Toc26969083"/>
-      <w:r>
-        <w:t>Appendix A: Glossary</w:t>
+      <w:bookmarkStart w:id="62" w:name="_Toc439994698"/>
+      <w:bookmarkStart w:id="63" w:name="_Toc26969085"/>
+      <w:r>
+        <w:t>Appendix C: Issues List</w:t>
       </w:r>
       <w:bookmarkEnd w:id="62"/>
       <w:bookmarkEnd w:id="63"/>
-    </w:p>
-    <w:p>
-      <w:pPr>
-        <w:pStyle w:val="template"/>
-      </w:pPr>
-      <w:r>
-        <w:t>&lt;Define all the terms necessary to properly interpret the SRS, including acronyms and abbreviations. You may wish to build a separate glossary that spans multiple projects or the entire organization, and just include terms specific to a single project in each SRS.&gt;</w:t>
-      </w:r>
-    </w:p>
-    <w:p>
-      <w:pPr>
-        <w:pStyle w:val="TOCEntry"/>
-      </w:pPr>
-      <w:bookmarkStart w:id="64" w:name="_Toc439994697"/>
-      <w:bookmarkStart w:id="65" w:name="_Toc26969084"/>
-      <w:r>
-        <w:lastRenderedPageBreak/>
-        <w:t>Appendix B: Analysis Models</w:t>
-      </w:r>
-      <w:bookmarkEnd w:id="64"/>
-      <w:bookmarkEnd w:id="65"/>
-    </w:p>
-    <w:p>
-      <w:pPr>
-        <w:pStyle w:val="template"/>
-        <w:rPr>
-          <w:i w:val="0"/>
-        </w:rPr>
-      </w:pPr>
-      <w:r>
-        <w:t>&lt;Optionally, include any pertinent analysis models, such as data flow diagrams, class diagrams, state-transition diagrams, or entity-relationship diagrams</w:t>
-      </w:r>
-      <w:r>
-        <w:rPr>
-          <w:i w:val="0"/>
-        </w:rPr>
-        <w:t>.&gt;</w:t>
-      </w:r>
-    </w:p>
-    <w:p>
-      <w:pPr>
-        <w:pStyle w:val="TOCEntry"/>
-      </w:pPr>
-      <w:bookmarkStart w:id="66" w:name="_Toc439994698"/>
-      <w:bookmarkStart w:id="67" w:name="_Toc26969085"/>
-      <w:r>
-        <w:t>Appendix C: Issues List</w:t>
-      </w:r>
-      <w:bookmarkEnd w:id="66"/>
-      <w:bookmarkEnd w:id="67"/>
     </w:p>
     <w:p>
       <w:pPr>
@@ -3101,7 +3520,15 @@
       <w:jc w:val="center"/>
     </w:pPr>
     <w:r>
-      <w:t>Copyright © 2002 by Karl E. Wiegers. Permission is granted to use, modify, and distribute this document.</w:t>
+      <w:t xml:space="preserve">Copyright © 2002 by Karl E. </w:t>
+    </w:r>
+    <w:proofErr w:type="spellStart"/>
+    <w:r>
+      <w:t>Wiegers</w:t>
+    </w:r>
+    <w:proofErr w:type="spellEnd"/>
+    <w:r>
+      <w:t>. Permission is granted to use, modify, and distribute this document.</w:t>
     </w:r>
   </w:p>
 </w:ftr>
@@ -3209,7 +3636,10 @@
       <w:t xml:space="preserve"> </w:t>
     </w:r>
     <w:r>
-      <w:t>Requirements Specification for &lt;Project&gt;</w:t>
+      <w:t>Requir</w:t>
+    </w:r>
+    <w:r>
+      <w:t>ements Specification for ClubHouse</w:t>
     </w:r>
     <w:r>
       <w:tab/>
@@ -3231,7 +3661,7 @@
       <w:rPr>
         <w:noProof/>
       </w:rPr>
-      <w:t>5</w:t>
+      <w:t>7</w:t>
     </w:r>
     <w:r>
       <w:fldChar w:fldCharType="end"/>
@@ -3319,8 +3749,100 @@
       <w:lvlJc w:val="left"/>
     </w:lvl>
   </w:abstractNum>
+  <w:abstractNum w:abstractNumId="1">
+    <w:nsid w:val="34AA247B"/>
+    <w:multiLevelType w:val="hybridMultilevel"/>
+    <w:tmpl w:val="2E2E2836"/>
+    <w:lvl w:ilvl="0" w:tplc="0409000F">
+      <w:start w:val="1"/>
+      <w:numFmt w:val="decimal"/>
+      <w:lvlText w:val="%1."/>
+      <w:lvlJc w:val="left"/>
+      <w:pPr>
+        <w:ind w:left="720" w:hanging="360"/>
+      </w:pPr>
+      <w:rPr>
+        <w:rFonts w:hint="default"/>
+      </w:rPr>
+    </w:lvl>
+    <w:lvl w:ilvl="1" w:tplc="04090019" w:tentative="1">
+      <w:start w:val="1"/>
+      <w:numFmt w:val="lowerLetter"/>
+      <w:lvlText w:val="%2."/>
+      <w:lvlJc w:val="left"/>
+      <w:pPr>
+        <w:ind w:left="1440" w:hanging="360"/>
+      </w:pPr>
+    </w:lvl>
+    <w:lvl w:ilvl="2" w:tplc="0409001B" w:tentative="1">
+      <w:start w:val="1"/>
+      <w:numFmt w:val="lowerRoman"/>
+      <w:lvlText w:val="%3."/>
+      <w:lvlJc w:val="right"/>
+      <w:pPr>
+        <w:ind w:left="2160" w:hanging="180"/>
+      </w:pPr>
+    </w:lvl>
+    <w:lvl w:ilvl="3" w:tplc="0409000F" w:tentative="1">
+      <w:start w:val="1"/>
+      <w:numFmt w:val="decimal"/>
+      <w:lvlText w:val="%4."/>
+      <w:lvlJc w:val="left"/>
+      <w:pPr>
+        <w:ind w:left="2880" w:hanging="360"/>
+      </w:pPr>
+    </w:lvl>
+    <w:lvl w:ilvl="4" w:tplc="04090019" w:tentative="1">
+      <w:start w:val="1"/>
+      <w:numFmt w:val="lowerLetter"/>
+      <w:lvlText w:val="%5."/>
+      <w:lvlJc w:val="left"/>
+      <w:pPr>
+        <w:ind w:left="3600" w:hanging="360"/>
+      </w:pPr>
+    </w:lvl>
+    <w:lvl w:ilvl="5" w:tplc="0409001B" w:tentative="1">
+      <w:start w:val="1"/>
+      <w:numFmt w:val="lowerRoman"/>
+      <w:lvlText w:val="%6."/>
+      <w:lvlJc w:val="right"/>
+      <w:pPr>
+        <w:ind w:left="4320" w:hanging="180"/>
+      </w:pPr>
+    </w:lvl>
+    <w:lvl w:ilvl="6" w:tplc="0409000F" w:tentative="1">
+      <w:start w:val="1"/>
+      <w:numFmt w:val="decimal"/>
+      <w:lvlText w:val="%7."/>
+      <w:lvlJc w:val="left"/>
+      <w:pPr>
+        <w:ind w:left="5040" w:hanging="360"/>
+      </w:pPr>
+    </w:lvl>
+    <w:lvl w:ilvl="7" w:tplc="04090019" w:tentative="1">
+      <w:start w:val="1"/>
+      <w:numFmt w:val="lowerLetter"/>
+      <w:lvlText w:val="%8."/>
+      <w:lvlJc w:val="left"/>
+      <w:pPr>
+        <w:ind w:left="5760" w:hanging="360"/>
+      </w:pPr>
+    </w:lvl>
+    <w:lvl w:ilvl="8" w:tplc="0409001B" w:tentative="1">
+      <w:start w:val="1"/>
+      <w:numFmt w:val="lowerRoman"/>
+      <w:lvlText w:val="%9."/>
+      <w:lvlJc w:val="right"/>
+      <w:pPr>
+        <w:ind w:left="6480" w:hanging="180"/>
+      </w:pPr>
+    </w:lvl>
+  </w:abstractNum>
   <w:num w:numId="1">
     <w:abstractNumId w:val="0"/>
+  </w:num>
+  <w:num w:numId="2">
+    <w:abstractNumId w:val="1"/>
   </w:num>
 </w:numbering>
 </file>
@@ -4241,6 +4763,17 @@
       <w:sz w:val="40"/>
     </w:rPr>
   </w:style>
+  <w:style w:type="paragraph" w:styleId="ListParagraph">
+    <w:name w:val="List Paragraph"/>
+    <w:basedOn w:val="Normal"/>
+    <w:uiPriority w:val="34"/>
+    <w:qFormat/>
+    <w:rsid w:val="00465D54"/>
+    <w:pPr>
+      <w:ind w:left="720"/>
+      <w:contextualSpacing/>
+    </w:pPr>
+  </w:style>
 </w:styles>
 </file>
 

</xml_diff>

<commit_message>
Zac adds his assigned system feature
</commit_message>
<xml_diff>
--- a/ClubHouse Requirements.docx
+++ b/ClubHouse Requirements.docx
@@ -1,6 +1,6 @@
 
 <file path=word/document.xml><?xml version="1.0" encoding="utf-8"?>
-<w:document xmlns:wpc="http://schemas.microsoft.com/office/word/2010/wordprocessingCanvas" xmlns:mo="http://schemas.microsoft.com/office/mac/office/2008/main" xmlns:mc="http://schemas.openxmlformats.org/markup-compatibility/2006" xmlns:mv="urn:schemas-microsoft-com:mac:vml" xmlns:o="urn:schemas-microsoft-com:office:office" xmlns:r="http://schemas.openxmlformats.org/officeDocument/2006/relationships" xmlns:m="http://schemas.openxmlformats.org/officeDocument/2006/math" xmlns:v="urn:schemas-microsoft-com:vml" xmlns:wp14="http://schemas.microsoft.com/office/word/2010/wordprocessingDrawing" xmlns:wp="http://schemas.openxmlformats.org/drawingml/2006/wordprocessingDrawing" xmlns:w10="urn:schemas-microsoft-com:office:word" xmlns:w="http://schemas.openxmlformats.org/wordprocessingml/2006/main" xmlns:w14="http://schemas.microsoft.com/office/word/2010/wordml" xmlns:w15="http://schemas.microsoft.com/office/word/2012/wordml" xmlns:wpg="http://schemas.microsoft.com/office/word/2010/wordprocessingGroup" xmlns:wpi="http://schemas.microsoft.com/office/word/2010/wordprocessingInk" xmlns:wne="http://schemas.microsoft.com/office/word/2006/wordml" xmlns:wps="http://schemas.microsoft.com/office/word/2010/wordprocessingShape" mc:Ignorable="w14 w15 wp14">
+<w:document xmlns:wpc="http://schemas.microsoft.com/office/word/2010/wordprocessingCanvas" xmlns:cx="http://schemas.microsoft.com/office/drawing/2014/chartex" xmlns:cx1="http://schemas.microsoft.com/office/drawing/2015/9/8/chartex" xmlns:cx2="http://schemas.microsoft.com/office/drawing/2015/10/21/chartex" xmlns:cx3="http://schemas.microsoft.com/office/drawing/2016/5/9/chartex" xmlns:cx4="http://schemas.microsoft.com/office/drawing/2016/5/10/chartex" xmlns:cx5="http://schemas.microsoft.com/office/drawing/2016/5/11/chartex" xmlns:cx6="http://schemas.microsoft.com/office/drawing/2016/5/12/chartex" xmlns:cx7="http://schemas.microsoft.com/office/drawing/2016/5/13/chartex" xmlns:cx8="http://schemas.microsoft.com/office/drawing/2016/5/14/chartex" xmlns:mc="http://schemas.openxmlformats.org/markup-compatibility/2006" xmlns:aink="http://schemas.microsoft.com/office/drawing/2016/ink" xmlns:am3d="http://schemas.microsoft.com/office/drawing/2017/model3d" xmlns:o="urn:schemas-microsoft-com:office:office" xmlns:r="http://schemas.openxmlformats.org/officeDocument/2006/relationships" xmlns:m="http://schemas.openxmlformats.org/officeDocument/2006/math" xmlns:v="urn:schemas-microsoft-com:vml" xmlns:wp14="http://schemas.microsoft.com/office/word/2010/wordprocessingDrawing" xmlns:wp="http://schemas.openxmlformats.org/drawingml/2006/wordprocessingDrawing" xmlns:w10="urn:schemas-microsoft-com:office:word" xmlns:w="http://schemas.openxmlformats.org/wordprocessingml/2006/main" xmlns:w14="http://schemas.microsoft.com/office/word/2010/wordml" xmlns:w15="http://schemas.microsoft.com/office/word/2012/wordml" xmlns:w16cid="http://schemas.microsoft.com/office/word/2016/wordml/cid" xmlns:w16se="http://schemas.microsoft.com/office/word/2015/wordml/symex" xmlns:wpg="http://schemas.microsoft.com/office/word/2010/wordprocessingGroup" xmlns:wpi="http://schemas.microsoft.com/office/word/2010/wordprocessingInk" xmlns:wne="http://schemas.microsoft.com/office/word/2006/wordml" xmlns:wps="http://schemas.microsoft.com/office/word/2010/wordprocessingShape" mc:Ignorable="w14 w15 w16se w16cid wp14">
   <w:body>
     <w:p>
       <w:pPr>
@@ -62,13 +62,8 @@
         <w:pStyle w:val="ByLine"/>
       </w:pPr>
       <w:r>
-        <w:t xml:space="preserve">Sully and the </w:t>
-      </w:r>
-      <w:proofErr w:type="spellStart"/>
-      <w:r>
-        <w:t>Wazowskis</w:t>
-      </w:r>
-      <w:proofErr w:type="spellEnd"/>
+        <w:t>Sully and the Wazowskis</w:t>
+      </w:r>
     </w:p>
     <w:p>
       <w:pPr>
@@ -1993,21 +1988,7 @@
               <w:rPr>
                 <w:b/>
               </w:rPr>
-              <w:t xml:space="preserve">Reason </w:t>
-            </w:r>
-            <w:proofErr w:type="gramStart"/>
-            <w:r>
-              <w:rPr>
-                <w:b/>
-              </w:rPr>
-              <w:t>For</w:t>
-            </w:r>
-            <w:proofErr w:type="gramEnd"/>
-            <w:r>
-              <w:rPr>
-                <w:b/>
-              </w:rPr>
-              <w:t xml:space="preserve"> Changes</w:t>
+              <w:t>Reason For Changes</w:t>
             </w:r>
           </w:p>
         </w:tc>
@@ -2263,15 +2244,7 @@
         <w:pStyle w:val="template"/>
       </w:pPr>
       <w:r>
-        <w:t xml:space="preserve">&lt;Describe any standards or typographical conventions that were followed when writing this SRS, such as fonts or highlighting that have special significance. For example, state whether </w:t>
-      </w:r>
-      <w:proofErr w:type="gramStart"/>
-      <w:r>
-        <w:t>priorities  for</w:t>
-      </w:r>
-      <w:proofErr w:type="gramEnd"/>
-      <w:r>
-        <w:t xml:space="preserve"> higher-level requirements are assumed to be inherited by detailed requirements, or whether every requirement statement is to have its own priority.&gt;</w:t>
+        <w:t>&lt;Describe any standards or typographical conventions that were followed when writing this SRS, such as fonts or highlighting that have special significance. For example, state whether priorities  for higher-level requirements are assumed to be inherited by detailed requirements, or whether every requirement statement is to have its own priority.&gt;</w:t>
       </w:r>
     </w:p>
     <w:p>
@@ -2339,21 +2312,7 @@
         <w:rPr>
           <w:i w:val="0"/>
         </w:rPr>
-        <w:t xml:space="preserve">This app offers a group calendar, a user calendar, group resource hub, and methods of roll call. The group calendar shows every event (past or upcoming) for each registered group. The user calendar shows every event (past or upcoming) for every group that a user is enrolled. The resource hub is unique for every group; this provides record and other document storage (meeting minutes, flyers, </w:t>
-      </w:r>
-      <w:proofErr w:type="spellStart"/>
-      <w:r>
-        <w:rPr>
-          <w:i w:val="0"/>
-        </w:rPr>
-        <w:t>etc</w:t>
-      </w:r>
-      <w:proofErr w:type="spellEnd"/>
-      <w:r>
-        <w:rPr>
-          <w:i w:val="0"/>
-        </w:rPr>
-        <w:t xml:space="preserve">). Lastly, the roll call option will be a feature of each meeting held with the app. The roll call option gives a group leader the option of calling roll traditionally, proximity based, or a generated code. </w:t>
+        <w:t xml:space="preserve">This app offers a group calendar, a user calendar, group resource hub, and methods of roll call. The group calendar shows every event (past or upcoming) for each registered group. The user calendar shows every event (past or upcoming) for every group that a user is enrolled. The resource hub is unique for every group; this provides record and other document storage (meeting minutes, flyers, etc). Lastly, the roll call option will be a feature of each meeting held with the app. The roll call option gives a group leader the option of calling roll traditionally, proximity based, or a generated code. </w:t>
       </w:r>
     </w:p>
     <w:p>
@@ -2554,23 +2513,7 @@
         <w:pStyle w:val="template"/>
       </w:pPr>
       <w:r>
-        <w:t xml:space="preserve">&lt;Summarize the major features the product contains or the significant functions that it performs or lets the user perform. Details will be provided in Section 3, so only a high level </w:t>
-      </w:r>
-      <w:proofErr w:type="gramStart"/>
-      <w:r>
-        <w:t>summary  is</w:t>
-      </w:r>
-      <w:proofErr w:type="gramEnd"/>
-      <w:r>
-        <w:t xml:space="preserve"> needed here. Organize the functions to make them understandable to any reader of the SRS. A picture of the major groups of related requirements and how they relate, such as a </w:t>
-      </w:r>
-      <w:proofErr w:type="gramStart"/>
-      <w:r>
-        <w:t>top level</w:t>
-      </w:r>
-      <w:proofErr w:type="gramEnd"/>
-      <w:r>
-        <w:t xml:space="preserve"> data flow diagram or a class diagram, is often effective.&gt;</w:t>
+        <w:t>&lt;Summarize the major features the product contains or the significant functions that it performs or lets the user perform. Details will be provided in Section 3, so only a high level summary  is needed here. Organize the functions to make them understandable to any reader of the SRS. A picture of the major groups of related requirements and how they relate, such as a top level data flow diagram or a class diagram, is often effective.&gt;</w:t>
       </w:r>
     </w:p>
     <w:p>
@@ -2849,10 +2792,7 @@
       </w:pPr>
       <w:r>
         <w:lastRenderedPageBreak/>
-        <w:t>When a user creates a group, they are automatically made the administrator for that group. Being an administrator allows a user to approve and add calendar requests, delete any file from the resource pane, or delete the group.</w:t>
-      </w:r>
-      <w:r>
-        <w:t xml:space="preserve"> When a user chooses to join a group, a unique group code is requested. The group code is matched to a specific group, then the system sends that group a request to accept the user. </w:t>
+        <w:t xml:space="preserve">When a user creates a group, they are automatically made the administrator for that group. Being an administrator allows a user to approve and add calendar requests, delete any file from the resource pane, or delete the group. When a user chooses to join a group, a unique group code is requested. The group code is matched to a specific group, then the system sends that group a request to accept the user. </w:t>
       </w:r>
     </w:p>
     <w:p>
@@ -2889,15 +2829,7 @@
         </w:rPr>
       </w:pPr>
       <w:r>
-        <w:t xml:space="preserve">&lt;Itemize the detailed functional requirements associated with this feature. These are the software capabilities that must be present </w:t>
-      </w:r>
-      <w:proofErr w:type="gramStart"/>
-      <w:r>
-        <w:t>in order for</w:t>
-      </w:r>
-      <w:proofErr w:type="gramEnd"/>
-      <w:r>
-        <w:t xml:space="preserve"> the user to carry out the services provided by the feature, or to execute the use case. Include how the product should respond to anticipated error conditions or invalid inputs. Requirements should be concise, complete, unambiguous, verifiable, and necessary. Use “TBD” as a placeholder to indicate when necessary information is not yet available.&gt;</w:t>
+        <w:t>&lt;Itemize the detailed functional requirements associated with this feature. These are the software capabilities that must be present in order for the user to carry out the services provided by the feature, or to execute the use case. Include how the product should respond to anticipated error conditions or invalid inputs. Requirements should be concise, complete, unambiguous, verifiable, and necessary. Use “TBD” as a placeholder to indicate when necessary information is not yet available.&gt;</w:t>
       </w:r>
     </w:p>
     <w:p>
@@ -2964,21 +2896,17 @@
         <w:spacing w:before="200"/>
       </w:pPr>
       <w:r>
-        <w:t>Create/Edit User Account - Zac</w:t>
-      </w:r>
+        <w:t>Create/Edit User Account</w:t>
+      </w:r>
+      <w:bookmarkStart w:id="38" w:name="_GoBack"/>
+      <w:bookmarkEnd w:id="38"/>
     </w:p>
     <w:p>
       <w:pPr>
         <w:pStyle w:val="level4"/>
       </w:pPr>
       <w:r>
-        <w:t>3.</w:t>
-      </w:r>
-      <w:r>
-        <w:t>2</w:t>
-      </w:r>
-      <w:r>
-        <w:t>.1</w:t>
+        <w:t>3.2.1</w:t>
       </w:r>
       <w:r>
         <w:tab/>
@@ -2990,10 +2918,15 @@
         <w:pStyle w:val="level4"/>
       </w:pPr>
       <w:r>
-        <w:t>3.2</w:t>
-      </w:r>
-      <w:r>
-        <w:t>.2</w:t>
+        <w:t>A user can create the account that they will use within the app. The user can then add/edit information such as email, name, phone number, and so on.</w:t>
+      </w:r>
+    </w:p>
+    <w:p>
+      <w:pPr>
+        <w:pStyle w:val="level4"/>
+      </w:pPr>
+      <w:r>
+        <w:t>3.2.2</w:t>
       </w:r>
       <w:r>
         <w:tab/>
@@ -3005,17 +2938,27 @@
         <w:pStyle w:val="level4"/>
       </w:pPr>
       <w:r>
-        <w:t>3</w:t>
-      </w:r>
-      <w:r>
-        <w:t>.2</w:t>
-      </w:r>
-      <w:r>
-        <w:t>.3</w:t>
+        <w:t>A user is prompted for their username, password, and email when they create an account. They can then proceed to their profile where they can edit the already given information and add more information such as a phone number.</w:t>
+      </w:r>
+    </w:p>
+    <w:p>
+      <w:pPr>
+        <w:pStyle w:val="level4"/>
+      </w:pPr>
+      <w:r>
+        <w:t>3.2.3</w:t>
       </w:r>
       <w:r>
         <w:tab/>
         <w:t>Functional Requirements</w:t>
+      </w:r>
+    </w:p>
+    <w:p>
+      <w:pPr>
+        <w:pStyle w:val="level4"/>
+      </w:pPr>
+      <w:r>
+        <w:t>The app should be able to verify that an email and phone number are valid.</w:t>
       </w:r>
     </w:p>
     <w:p>
@@ -3134,6 +3077,7 @@
         <w:pStyle w:val="level4"/>
       </w:pPr>
       <w:r>
+        <w:lastRenderedPageBreak/>
         <w:t>3.2.2</w:t>
       </w:r>
       <w:r>
@@ -3158,23 +3102,22 @@
       <w:pPr>
         <w:pStyle w:val="Heading1"/>
       </w:pPr>
-      <w:bookmarkStart w:id="38" w:name="_Toc26969072"/>
-      <w:r>
-        <w:lastRenderedPageBreak/>
+      <w:bookmarkStart w:id="39" w:name="_Toc26969072"/>
+      <w:r>
         <w:t>External Interface Requirements</w:t>
       </w:r>
       <w:bookmarkEnd w:id="37"/>
-      <w:bookmarkEnd w:id="38"/>
+      <w:bookmarkEnd w:id="39"/>
     </w:p>
     <w:p>
       <w:pPr>
         <w:pStyle w:val="Heading2"/>
       </w:pPr>
-      <w:bookmarkStart w:id="39" w:name="_Toc26969073"/>
+      <w:bookmarkStart w:id="40" w:name="_Toc26969073"/>
       <w:r>
         <w:t>User Interfaces</w:t>
       </w:r>
-      <w:bookmarkEnd w:id="39"/>
+      <w:bookmarkEnd w:id="40"/>
     </w:p>
     <w:p>
       <w:pPr>
@@ -3201,13 +3144,13 @@
       <w:pPr>
         <w:pStyle w:val="Heading2"/>
       </w:pPr>
-      <w:bookmarkStart w:id="40" w:name="_Toc439994684"/>
-      <w:bookmarkStart w:id="41" w:name="_Toc26969074"/>
+      <w:bookmarkStart w:id="41" w:name="_Toc439994684"/>
+      <w:bookmarkStart w:id="42" w:name="_Toc26969074"/>
       <w:r>
         <w:t>Hardware Interfaces</w:t>
       </w:r>
-      <w:bookmarkEnd w:id="40"/>
       <w:bookmarkEnd w:id="41"/>
+      <w:bookmarkEnd w:id="42"/>
     </w:p>
     <w:p>
       <w:pPr>
@@ -3240,13 +3183,13 @@
       <w:pPr>
         <w:pStyle w:val="Heading2"/>
       </w:pPr>
-      <w:bookmarkStart w:id="42" w:name="_Toc439994685"/>
-      <w:bookmarkStart w:id="43" w:name="_Toc26969075"/>
+      <w:bookmarkStart w:id="43" w:name="_Toc439994685"/>
+      <w:bookmarkStart w:id="44" w:name="_Toc26969075"/>
       <w:r>
         <w:t>Software Interfaces</w:t>
       </w:r>
-      <w:bookmarkEnd w:id="42"/>
       <w:bookmarkEnd w:id="43"/>
+      <w:bookmarkEnd w:id="44"/>
     </w:p>
     <w:p>
       <w:pPr>
@@ -3273,13 +3216,13 @@
       <w:pPr>
         <w:pStyle w:val="Heading2"/>
       </w:pPr>
-      <w:bookmarkStart w:id="44" w:name="_Toc439994686"/>
-      <w:bookmarkStart w:id="45" w:name="_Toc26969076"/>
+      <w:bookmarkStart w:id="45" w:name="_Toc439994686"/>
+      <w:bookmarkStart w:id="46" w:name="_Toc26969076"/>
       <w:r>
         <w:t>Communications Interfaces</w:t>
       </w:r>
-      <w:bookmarkEnd w:id="44"/>
       <w:bookmarkEnd w:id="45"/>
+      <w:bookmarkEnd w:id="46"/>
     </w:p>
     <w:p>
       <w:pPr>
@@ -3293,24 +3236,24 @@
       <w:pPr>
         <w:pStyle w:val="Heading1"/>
       </w:pPr>
-      <w:bookmarkStart w:id="46" w:name="_Toc26969077"/>
-      <w:bookmarkStart w:id="47" w:name="_Toc439994690"/>
+      <w:bookmarkStart w:id="47" w:name="_Toc26969077"/>
+      <w:bookmarkStart w:id="48" w:name="_Toc439994690"/>
       <w:r>
         <w:lastRenderedPageBreak/>
         <w:t>Other Nonfunctional Requirements</w:t>
       </w:r>
-      <w:bookmarkEnd w:id="46"/>
+      <w:bookmarkEnd w:id="47"/>
     </w:p>
     <w:p>
       <w:pPr>
         <w:pStyle w:val="Heading2"/>
       </w:pPr>
-      <w:bookmarkStart w:id="48" w:name="_Toc26969078"/>
+      <w:bookmarkStart w:id="49" w:name="_Toc26969078"/>
       <w:r>
         <w:t>Performance Requirements</w:t>
       </w:r>
-      <w:bookmarkEnd w:id="47"/>
       <w:bookmarkEnd w:id="48"/>
+      <w:bookmarkEnd w:id="49"/>
     </w:p>
     <w:p>
       <w:pPr>
@@ -3324,13 +3267,13 @@
       <w:pPr>
         <w:pStyle w:val="Heading2"/>
       </w:pPr>
-      <w:bookmarkStart w:id="49" w:name="_Toc439994691"/>
-      <w:bookmarkStart w:id="50" w:name="_Toc26969079"/>
+      <w:bookmarkStart w:id="50" w:name="_Toc439994691"/>
+      <w:bookmarkStart w:id="51" w:name="_Toc26969079"/>
       <w:r>
         <w:t>Safety Requirements</w:t>
       </w:r>
-      <w:bookmarkEnd w:id="49"/>
       <w:bookmarkEnd w:id="50"/>
+      <w:bookmarkEnd w:id="51"/>
     </w:p>
     <w:p>
       <w:pPr>
@@ -3344,13 +3287,13 @@
       <w:pPr>
         <w:pStyle w:val="Heading2"/>
       </w:pPr>
-      <w:bookmarkStart w:id="51" w:name="_Toc439994692"/>
-      <w:bookmarkStart w:id="52" w:name="_Toc26969080"/>
+      <w:bookmarkStart w:id="52" w:name="_Toc439994692"/>
+      <w:bookmarkStart w:id="53" w:name="_Toc26969080"/>
       <w:r>
         <w:t>Security Requirements</w:t>
       </w:r>
-      <w:bookmarkEnd w:id="51"/>
       <w:bookmarkEnd w:id="52"/>
+      <w:bookmarkEnd w:id="53"/>
     </w:p>
     <w:p>
       <w:pPr>
@@ -3364,13 +3307,13 @@
       <w:pPr>
         <w:pStyle w:val="Heading2"/>
       </w:pPr>
-      <w:bookmarkStart w:id="53" w:name="_Toc439994693"/>
-      <w:bookmarkStart w:id="54" w:name="_Toc26969081"/>
+      <w:bookmarkStart w:id="54" w:name="_Toc439994693"/>
+      <w:bookmarkStart w:id="55" w:name="_Toc26969081"/>
       <w:r>
         <w:t>Software Quality Attributes</w:t>
       </w:r>
-      <w:bookmarkEnd w:id="53"/>
       <w:bookmarkEnd w:id="54"/>
+      <w:bookmarkEnd w:id="55"/>
     </w:p>
     <w:p>
       <w:pPr>
@@ -3384,13 +3327,13 @@
       <w:pPr>
         <w:pStyle w:val="Heading1"/>
       </w:pPr>
-      <w:bookmarkStart w:id="55" w:name="_Toc439994695"/>
-      <w:bookmarkStart w:id="56" w:name="_Toc26969082"/>
+      <w:bookmarkStart w:id="56" w:name="_Toc439994695"/>
+      <w:bookmarkStart w:id="57" w:name="_Toc26969082"/>
       <w:r>
         <w:t>Other Requirements</w:t>
       </w:r>
-      <w:bookmarkEnd w:id="55"/>
       <w:bookmarkEnd w:id="56"/>
+      <w:bookmarkEnd w:id="57"/>
     </w:p>
     <w:p>
       <w:pPr>
@@ -3404,25 +3347,20 @@
       <w:pPr>
         <w:pStyle w:val="TOCEntry"/>
       </w:pPr>
-      <w:bookmarkStart w:id="57" w:name="_Toc439994696"/>
-      <w:bookmarkStart w:id="58" w:name="_Toc26969083"/>
+      <w:bookmarkStart w:id="58" w:name="_Toc439994696"/>
+      <w:bookmarkStart w:id="59" w:name="_Toc26969083"/>
       <w:r>
         <w:t>Appendix A: Glossary</w:t>
       </w:r>
-      <w:bookmarkEnd w:id="57"/>
       <w:bookmarkEnd w:id="58"/>
+      <w:bookmarkEnd w:id="59"/>
     </w:p>
     <w:p>
       <w:pPr>
         <w:pStyle w:val="template"/>
       </w:pPr>
       <w:r>
-        <w:t>&lt;Define all the terms necessary to properly interpret the SRS, including acronyms and abbreviations. You may wish to build a separate glossary that spans multiple projects or the entire organization, a</w:t>
-      </w:r>
-      <w:bookmarkStart w:id="59" w:name="_GoBack"/>
-      <w:bookmarkEnd w:id="59"/>
-      <w:r>
-        <w:t>nd just include terms specific to a single project in each SRS.&gt;</w:t>
+        <w:t>&lt;Define all the terms necessary to properly interpret the SRS, including acronyms and abbreviations. You may wish to build a separate glossary that spans multiple projects or the entire organization, and just include terms specific to a single project in each SRS.&gt;</w:t>
       </w:r>
     </w:p>
     <w:p>
@@ -3488,7 +3426,7 @@
 </file>
 
 <file path=word/endnotes.xml><?xml version="1.0" encoding="utf-8"?>
-<w:endnotes xmlns:wpc="http://schemas.microsoft.com/office/word/2010/wordprocessingCanvas" xmlns:mo="http://schemas.microsoft.com/office/mac/office/2008/main" xmlns:mc="http://schemas.openxmlformats.org/markup-compatibility/2006" xmlns:mv="urn:schemas-microsoft-com:mac:vml" xmlns:o="urn:schemas-microsoft-com:office:office" xmlns:r="http://schemas.openxmlformats.org/officeDocument/2006/relationships" xmlns:m="http://schemas.openxmlformats.org/officeDocument/2006/math" xmlns:v="urn:schemas-microsoft-com:vml" xmlns:wp14="http://schemas.microsoft.com/office/word/2010/wordprocessingDrawing" xmlns:wp="http://schemas.openxmlformats.org/drawingml/2006/wordprocessingDrawing" xmlns:w10="urn:schemas-microsoft-com:office:word" xmlns:w="http://schemas.openxmlformats.org/wordprocessingml/2006/main" xmlns:w14="http://schemas.microsoft.com/office/word/2010/wordml" xmlns:w15="http://schemas.microsoft.com/office/word/2012/wordml" xmlns:wpg="http://schemas.microsoft.com/office/word/2010/wordprocessingGroup" xmlns:wpi="http://schemas.microsoft.com/office/word/2010/wordprocessingInk" xmlns:wne="http://schemas.microsoft.com/office/word/2006/wordml" xmlns:wps="http://schemas.microsoft.com/office/word/2010/wordprocessingShape" mc:Ignorable="w14 w15 wp14">
+<w:endnotes xmlns:wpc="http://schemas.microsoft.com/office/word/2010/wordprocessingCanvas" xmlns:cx="http://schemas.microsoft.com/office/drawing/2014/chartex" xmlns:cx1="http://schemas.microsoft.com/office/drawing/2015/9/8/chartex" xmlns:cx2="http://schemas.microsoft.com/office/drawing/2015/10/21/chartex" xmlns:cx3="http://schemas.microsoft.com/office/drawing/2016/5/9/chartex" xmlns:cx4="http://schemas.microsoft.com/office/drawing/2016/5/10/chartex" xmlns:cx5="http://schemas.microsoft.com/office/drawing/2016/5/11/chartex" xmlns:cx6="http://schemas.microsoft.com/office/drawing/2016/5/12/chartex" xmlns:cx7="http://schemas.microsoft.com/office/drawing/2016/5/13/chartex" xmlns:cx8="http://schemas.microsoft.com/office/drawing/2016/5/14/chartex" xmlns:mc="http://schemas.openxmlformats.org/markup-compatibility/2006" xmlns:aink="http://schemas.microsoft.com/office/drawing/2016/ink" xmlns:am3d="http://schemas.microsoft.com/office/drawing/2017/model3d" xmlns:o="urn:schemas-microsoft-com:office:office" xmlns:r="http://schemas.openxmlformats.org/officeDocument/2006/relationships" xmlns:m="http://schemas.openxmlformats.org/officeDocument/2006/math" xmlns:v="urn:schemas-microsoft-com:vml" xmlns:wp14="http://schemas.microsoft.com/office/word/2010/wordprocessingDrawing" xmlns:wp="http://schemas.openxmlformats.org/drawingml/2006/wordprocessingDrawing" xmlns:w10="urn:schemas-microsoft-com:office:word" xmlns:w="http://schemas.openxmlformats.org/wordprocessingml/2006/main" xmlns:w14="http://schemas.microsoft.com/office/word/2010/wordml" xmlns:w15="http://schemas.microsoft.com/office/word/2012/wordml" xmlns:w16cid="http://schemas.microsoft.com/office/word/2016/wordml/cid" xmlns:w16se="http://schemas.microsoft.com/office/word/2015/wordml/symex" xmlns:wpg="http://schemas.microsoft.com/office/word/2010/wordprocessingGroup" xmlns:wpi="http://schemas.microsoft.com/office/word/2010/wordprocessingInk" xmlns:wne="http://schemas.microsoft.com/office/word/2006/wordml" xmlns:wps="http://schemas.microsoft.com/office/word/2010/wordprocessingShape" mc:Ignorable="w14 w15 w16se w16cid wp14">
   <w:endnote w:type="separator" w:id="-1">
     <w:p>
       <w:pPr>
@@ -3513,29 +3451,21 @@
 </file>
 
 <file path=word/footer1.xml><?xml version="1.0" encoding="utf-8"?>
-<w:ftr xmlns:wpc="http://schemas.microsoft.com/office/word/2010/wordprocessingCanvas" xmlns:mo="http://schemas.microsoft.com/office/mac/office/2008/main" xmlns:mc="http://schemas.openxmlformats.org/markup-compatibility/2006" xmlns:mv="urn:schemas-microsoft-com:mac:vml" xmlns:o="urn:schemas-microsoft-com:office:office" xmlns:r="http://schemas.openxmlformats.org/officeDocument/2006/relationships" xmlns:m="http://schemas.openxmlformats.org/officeDocument/2006/math" xmlns:v="urn:schemas-microsoft-com:vml" xmlns:wp14="http://schemas.microsoft.com/office/word/2010/wordprocessingDrawing" xmlns:wp="http://schemas.openxmlformats.org/drawingml/2006/wordprocessingDrawing" xmlns:w10="urn:schemas-microsoft-com:office:word" xmlns:w="http://schemas.openxmlformats.org/wordprocessingml/2006/main" xmlns:w14="http://schemas.microsoft.com/office/word/2010/wordml" xmlns:w15="http://schemas.microsoft.com/office/word/2012/wordml" xmlns:wpg="http://schemas.microsoft.com/office/word/2010/wordprocessingGroup" xmlns:wpi="http://schemas.microsoft.com/office/word/2010/wordprocessingInk" xmlns:wne="http://schemas.microsoft.com/office/word/2006/wordml" xmlns:wps="http://schemas.microsoft.com/office/word/2010/wordprocessingShape" mc:Ignorable="w14 w15 wp14">
+<w:ftr xmlns:wpc="http://schemas.microsoft.com/office/word/2010/wordprocessingCanvas" xmlns:cx="http://schemas.microsoft.com/office/drawing/2014/chartex" xmlns:cx1="http://schemas.microsoft.com/office/drawing/2015/9/8/chartex" xmlns:cx2="http://schemas.microsoft.com/office/drawing/2015/10/21/chartex" xmlns:cx3="http://schemas.microsoft.com/office/drawing/2016/5/9/chartex" xmlns:cx4="http://schemas.microsoft.com/office/drawing/2016/5/10/chartex" xmlns:cx5="http://schemas.microsoft.com/office/drawing/2016/5/11/chartex" xmlns:cx6="http://schemas.microsoft.com/office/drawing/2016/5/12/chartex" xmlns:cx7="http://schemas.microsoft.com/office/drawing/2016/5/13/chartex" xmlns:cx8="http://schemas.microsoft.com/office/drawing/2016/5/14/chartex" xmlns:mc="http://schemas.openxmlformats.org/markup-compatibility/2006" xmlns:aink="http://schemas.microsoft.com/office/drawing/2016/ink" xmlns:am3d="http://schemas.microsoft.com/office/drawing/2017/model3d" xmlns:o="urn:schemas-microsoft-com:office:office" xmlns:r="http://schemas.openxmlformats.org/officeDocument/2006/relationships" xmlns:m="http://schemas.openxmlformats.org/officeDocument/2006/math" xmlns:v="urn:schemas-microsoft-com:vml" xmlns:wp14="http://schemas.microsoft.com/office/word/2010/wordprocessingDrawing" xmlns:wp="http://schemas.openxmlformats.org/drawingml/2006/wordprocessingDrawing" xmlns:w10="urn:schemas-microsoft-com:office:word" xmlns:w="http://schemas.openxmlformats.org/wordprocessingml/2006/main" xmlns:w14="http://schemas.microsoft.com/office/word/2010/wordml" xmlns:w15="http://schemas.microsoft.com/office/word/2012/wordml" xmlns:w16cid="http://schemas.microsoft.com/office/word/2016/wordml/cid" xmlns:w16se="http://schemas.microsoft.com/office/word/2015/wordml/symex" xmlns:wpg="http://schemas.microsoft.com/office/word/2010/wordprocessingGroup" xmlns:wpi="http://schemas.microsoft.com/office/word/2010/wordprocessingInk" xmlns:wne="http://schemas.microsoft.com/office/word/2006/wordml" xmlns:wps="http://schemas.microsoft.com/office/word/2010/wordprocessingShape" mc:Ignorable="w14 w15 w16se w16cid wp14">
   <w:p>
     <w:pPr>
       <w:pStyle w:val="Footer"/>
       <w:jc w:val="center"/>
     </w:pPr>
     <w:r>
-      <w:t xml:space="preserve">Copyright © 2002 by Karl E. </w:t>
-    </w:r>
-    <w:proofErr w:type="spellStart"/>
-    <w:r>
-      <w:t>Wiegers</w:t>
-    </w:r>
-    <w:proofErr w:type="spellEnd"/>
-    <w:r>
-      <w:t>. Permission is granted to use, modify, and distribute this document.</w:t>
+      <w:t>Copyright © 2002 by Karl E. Wiegers. Permission is granted to use, modify, and distribute this document.</w:t>
     </w:r>
   </w:p>
 </w:ftr>
 </file>
 
 <file path=word/footer2.xml><?xml version="1.0" encoding="utf-8"?>
-<w:ftr xmlns:wpc="http://schemas.microsoft.com/office/word/2010/wordprocessingCanvas" xmlns:mo="http://schemas.microsoft.com/office/mac/office/2008/main" xmlns:mc="http://schemas.openxmlformats.org/markup-compatibility/2006" xmlns:mv="urn:schemas-microsoft-com:mac:vml" xmlns:o="urn:schemas-microsoft-com:office:office" xmlns:r="http://schemas.openxmlformats.org/officeDocument/2006/relationships" xmlns:m="http://schemas.openxmlformats.org/officeDocument/2006/math" xmlns:v="urn:schemas-microsoft-com:vml" xmlns:wp14="http://schemas.microsoft.com/office/word/2010/wordprocessingDrawing" xmlns:wp="http://schemas.openxmlformats.org/drawingml/2006/wordprocessingDrawing" xmlns:w10="urn:schemas-microsoft-com:office:word" xmlns:w="http://schemas.openxmlformats.org/wordprocessingml/2006/main" xmlns:w14="http://schemas.microsoft.com/office/word/2010/wordml" xmlns:w15="http://schemas.microsoft.com/office/word/2012/wordml" xmlns:wpg="http://schemas.microsoft.com/office/word/2010/wordprocessingGroup" xmlns:wpi="http://schemas.microsoft.com/office/word/2010/wordprocessingInk" xmlns:wne="http://schemas.microsoft.com/office/word/2006/wordml" xmlns:wps="http://schemas.microsoft.com/office/word/2010/wordprocessingShape" mc:Ignorable="w14 w15 wp14">
+<w:ftr xmlns:wpc="http://schemas.microsoft.com/office/word/2010/wordprocessingCanvas" xmlns:cx="http://schemas.microsoft.com/office/drawing/2014/chartex" xmlns:cx1="http://schemas.microsoft.com/office/drawing/2015/9/8/chartex" xmlns:cx2="http://schemas.microsoft.com/office/drawing/2015/10/21/chartex" xmlns:cx3="http://schemas.microsoft.com/office/drawing/2016/5/9/chartex" xmlns:cx4="http://schemas.microsoft.com/office/drawing/2016/5/10/chartex" xmlns:cx5="http://schemas.microsoft.com/office/drawing/2016/5/11/chartex" xmlns:cx6="http://schemas.microsoft.com/office/drawing/2016/5/12/chartex" xmlns:cx7="http://schemas.microsoft.com/office/drawing/2016/5/13/chartex" xmlns:cx8="http://schemas.microsoft.com/office/drawing/2016/5/14/chartex" xmlns:mc="http://schemas.openxmlformats.org/markup-compatibility/2006" xmlns:aink="http://schemas.microsoft.com/office/drawing/2016/ink" xmlns:am3d="http://schemas.microsoft.com/office/drawing/2017/model3d" xmlns:o="urn:schemas-microsoft-com:office:office" xmlns:r="http://schemas.openxmlformats.org/officeDocument/2006/relationships" xmlns:m="http://schemas.openxmlformats.org/officeDocument/2006/math" xmlns:v="urn:schemas-microsoft-com:vml" xmlns:wp14="http://schemas.microsoft.com/office/word/2010/wordprocessingDrawing" xmlns:wp="http://schemas.openxmlformats.org/drawingml/2006/wordprocessingDrawing" xmlns:w10="urn:schemas-microsoft-com:office:word" xmlns:w="http://schemas.openxmlformats.org/wordprocessingml/2006/main" xmlns:w14="http://schemas.microsoft.com/office/word/2010/wordml" xmlns:w15="http://schemas.microsoft.com/office/word/2012/wordml" xmlns:w16cid="http://schemas.microsoft.com/office/word/2016/wordml/cid" xmlns:w16se="http://schemas.microsoft.com/office/word/2015/wordml/symex" xmlns:wpg="http://schemas.microsoft.com/office/word/2010/wordprocessingGroup" xmlns:wpi="http://schemas.microsoft.com/office/word/2010/wordprocessingInk" xmlns:wne="http://schemas.microsoft.com/office/word/2006/wordml" xmlns:wps="http://schemas.microsoft.com/office/word/2010/wordprocessingShape" mc:Ignorable="w14 w15 w16se w16cid wp14">
   <w:p>
     <w:pPr>
       <w:pStyle w:val="Footer"/>
@@ -3545,7 +3475,7 @@
 </file>
 
 <file path=word/footnotes.xml><?xml version="1.0" encoding="utf-8"?>
-<w:footnotes xmlns:wpc="http://schemas.microsoft.com/office/word/2010/wordprocessingCanvas" xmlns:mo="http://schemas.microsoft.com/office/mac/office/2008/main" xmlns:mc="http://schemas.openxmlformats.org/markup-compatibility/2006" xmlns:mv="urn:schemas-microsoft-com:mac:vml" xmlns:o="urn:schemas-microsoft-com:office:office" xmlns:r="http://schemas.openxmlformats.org/officeDocument/2006/relationships" xmlns:m="http://schemas.openxmlformats.org/officeDocument/2006/math" xmlns:v="urn:schemas-microsoft-com:vml" xmlns:wp14="http://schemas.microsoft.com/office/word/2010/wordprocessingDrawing" xmlns:wp="http://schemas.openxmlformats.org/drawingml/2006/wordprocessingDrawing" xmlns:w10="urn:schemas-microsoft-com:office:word" xmlns:w="http://schemas.openxmlformats.org/wordprocessingml/2006/main" xmlns:w14="http://schemas.microsoft.com/office/word/2010/wordml" xmlns:w15="http://schemas.microsoft.com/office/word/2012/wordml" xmlns:wpg="http://schemas.microsoft.com/office/word/2010/wordprocessingGroup" xmlns:wpi="http://schemas.microsoft.com/office/word/2010/wordprocessingInk" xmlns:wne="http://schemas.microsoft.com/office/word/2006/wordml" xmlns:wps="http://schemas.microsoft.com/office/word/2010/wordprocessingShape" mc:Ignorable="w14 w15 wp14">
+<w:footnotes xmlns:wpc="http://schemas.microsoft.com/office/word/2010/wordprocessingCanvas" xmlns:cx="http://schemas.microsoft.com/office/drawing/2014/chartex" xmlns:cx1="http://schemas.microsoft.com/office/drawing/2015/9/8/chartex" xmlns:cx2="http://schemas.microsoft.com/office/drawing/2015/10/21/chartex" xmlns:cx3="http://schemas.microsoft.com/office/drawing/2016/5/9/chartex" xmlns:cx4="http://schemas.microsoft.com/office/drawing/2016/5/10/chartex" xmlns:cx5="http://schemas.microsoft.com/office/drawing/2016/5/11/chartex" xmlns:cx6="http://schemas.microsoft.com/office/drawing/2016/5/12/chartex" xmlns:cx7="http://schemas.microsoft.com/office/drawing/2016/5/13/chartex" xmlns:cx8="http://schemas.microsoft.com/office/drawing/2016/5/14/chartex" xmlns:mc="http://schemas.openxmlformats.org/markup-compatibility/2006" xmlns:aink="http://schemas.microsoft.com/office/drawing/2016/ink" xmlns:am3d="http://schemas.microsoft.com/office/drawing/2017/model3d" xmlns:o="urn:schemas-microsoft-com:office:office" xmlns:r="http://schemas.openxmlformats.org/officeDocument/2006/relationships" xmlns:m="http://schemas.openxmlformats.org/officeDocument/2006/math" xmlns:v="urn:schemas-microsoft-com:vml" xmlns:wp14="http://schemas.microsoft.com/office/word/2010/wordprocessingDrawing" xmlns:wp="http://schemas.openxmlformats.org/drawingml/2006/wordprocessingDrawing" xmlns:w10="urn:schemas-microsoft-com:office:word" xmlns:w="http://schemas.openxmlformats.org/wordprocessingml/2006/main" xmlns:w14="http://schemas.microsoft.com/office/word/2010/wordml" xmlns:w15="http://schemas.microsoft.com/office/word/2012/wordml" xmlns:w16cid="http://schemas.microsoft.com/office/word/2016/wordml/cid" xmlns:w16se="http://schemas.microsoft.com/office/word/2015/wordml/symex" xmlns:wpg="http://schemas.microsoft.com/office/word/2010/wordprocessingGroup" xmlns:wpi="http://schemas.microsoft.com/office/word/2010/wordprocessingInk" xmlns:wne="http://schemas.microsoft.com/office/word/2006/wordml" xmlns:wps="http://schemas.microsoft.com/office/word/2010/wordprocessingShape" mc:Ignorable="w14 w15 w16se w16cid wp14">
   <w:footnote w:type="separator" w:id="-1">
     <w:p>
       <w:pPr>
@@ -3570,7 +3500,7 @@
 </file>
 
 <file path=word/header1.xml><?xml version="1.0" encoding="utf-8"?>
-<w:hdr xmlns:wpc="http://schemas.microsoft.com/office/word/2010/wordprocessingCanvas" xmlns:mo="http://schemas.microsoft.com/office/mac/office/2008/main" xmlns:mc="http://schemas.openxmlformats.org/markup-compatibility/2006" xmlns:mv="urn:schemas-microsoft-com:mac:vml" xmlns:o="urn:schemas-microsoft-com:office:office" xmlns:r="http://schemas.openxmlformats.org/officeDocument/2006/relationships" xmlns:m="http://schemas.openxmlformats.org/officeDocument/2006/math" xmlns:v="urn:schemas-microsoft-com:vml" xmlns:wp14="http://schemas.microsoft.com/office/word/2010/wordprocessingDrawing" xmlns:wp="http://schemas.openxmlformats.org/drawingml/2006/wordprocessingDrawing" xmlns:w10="urn:schemas-microsoft-com:office:word" xmlns:w="http://schemas.openxmlformats.org/wordprocessingml/2006/main" xmlns:w14="http://schemas.microsoft.com/office/word/2010/wordml" xmlns:w15="http://schemas.microsoft.com/office/word/2012/wordml" xmlns:wpg="http://schemas.microsoft.com/office/word/2010/wordprocessingGroup" xmlns:wpi="http://schemas.microsoft.com/office/word/2010/wordprocessingInk" xmlns:wne="http://schemas.microsoft.com/office/word/2006/wordml" xmlns:wps="http://schemas.microsoft.com/office/word/2010/wordprocessingShape" mc:Ignorable="w14 w15 wp14">
+<w:hdr xmlns:wpc="http://schemas.microsoft.com/office/word/2010/wordprocessingCanvas" xmlns:cx="http://schemas.microsoft.com/office/drawing/2014/chartex" xmlns:cx1="http://schemas.microsoft.com/office/drawing/2015/9/8/chartex" xmlns:cx2="http://schemas.microsoft.com/office/drawing/2015/10/21/chartex" xmlns:cx3="http://schemas.microsoft.com/office/drawing/2016/5/9/chartex" xmlns:cx4="http://schemas.microsoft.com/office/drawing/2016/5/10/chartex" xmlns:cx5="http://schemas.microsoft.com/office/drawing/2016/5/11/chartex" xmlns:cx6="http://schemas.microsoft.com/office/drawing/2016/5/12/chartex" xmlns:cx7="http://schemas.microsoft.com/office/drawing/2016/5/13/chartex" xmlns:cx8="http://schemas.microsoft.com/office/drawing/2016/5/14/chartex" xmlns:mc="http://schemas.openxmlformats.org/markup-compatibility/2006" xmlns:aink="http://schemas.microsoft.com/office/drawing/2016/ink" xmlns:am3d="http://schemas.microsoft.com/office/drawing/2017/model3d" xmlns:o="urn:schemas-microsoft-com:office:office" xmlns:r="http://schemas.openxmlformats.org/officeDocument/2006/relationships" xmlns:m="http://schemas.openxmlformats.org/officeDocument/2006/math" xmlns:v="urn:schemas-microsoft-com:vml" xmlns:wp14="http://schemas.microsoft.com/office/word/2010/wordprocessingDrawing" xmlns:wp="http://schemas.openxmlformats.org/drawingml/2006/wordprocessingDrawing" xmlns:w10="urn:schemas-microsoft-com:office:word" xmlns:w="http://schemas.openxmlformats.org/wordprocessingml/2006/main" xmlns:w14="http://schemas.microsoft.com/office/word/2010/wordml" xmlns:w15="http://schemas.microsoft.com/office/word/2012/wordml" xmlns:w16cid="http://schemas.microsoft.com/office/word/2016/wordml/cid" xmlns:w16se="http://schemas.microsoft.com/office/word/2015/wordml/symex" xmlns:wpg="http://schemas.microsoft.com/office/word/2010/wordprocessingGroup" xmlns:wpi="http://schemas.microsoft.com/office/word/2010/wordprocessingInk" xmlns:wne="http://schemas.microsoft.com/office/word/2006/wordml" xmlns:wps="http://schemas.microsoft.com/office/word/2010/wordprocessingShape" mc:Ignorable="w14 w15 w16se w16cid wp14">
   <w:p>
     <w:pPr>
       <w:pStyle w:val="Header"/>
@@ -3617,7 +3547,7 @@
 </file>
 
 <file path=word/header2.xml><?xml version="1.0" encoding="utf-8"?>
-<w:hdr xmlns:wpc="http://schemas.microsoft.com/office/word/2010/wordprocessingCanvas" xmlns:mo="http://schemas.microsoft.com/office/mac/office/2008/main" xmlns:mc="http://schemas.openxmlformats.org/markup-compatibility/2006" xmlns:mv="urn:schemas-microsoft-com:mac:vml" xmlns:o="urn:schemas-microsoft-com:office:office" xmlns:r="http://schemas.openxmlformats.org/officeDocument/2006/relationships" xmlns:m="http://schemas.openxmlformats.org/officeDocument/2006/math" xmlns:v="urn:schemas-microsoft-com:vml" xmlns:wp14="http://schemas.microsoft.com/office/word/2010/wordprocessingDrawing" xmlns:wp="http://schemas.openxmlformats.org/drawingml/2006/wordprocessingDrawing" xmlns:w10="urn:schemas-microsoft-com:office:word" xmlns:w="http://schemas.openxmlformats.org/wordprocessingml/2006/main" xmlns:w14="http://schemas.microsoft.com/office/word/2010/wordml" xmlns:w15="http://schemas.microsoft.com/office/word/2012/wordml" xmlns:wpg="http://schemas.microsoft.com/office/word/2010/wordprocessingGroup" xmlns:wpi="http://schemas.microsoft.com/office/word/2010/wordprocessingInk" xmlns:wne="http://schemas.microsoft.com/office/word/2006/wordml" xmlns:wps="http://schemas.microsoft.com/office/word/2010/wordprocessingShape" mc:Ignorable="w14 w15 wp14">
+<w:hdr xmlns:wpc="http://schemas.microsoft.com/office/word/2010/wordprocessingCanvas" xmlns:cx="http://schemas.microsoft.com/office/drawing/2014/chartex" xmlns:cx1="http://schemas.microsoft.com/office/drawing/2015/9/8/chartex" xmlns:cx2="http://schemas.microsoft.com/office/drawing/2015/10/21/chartex" xmlns:cx3="http://schemas.microsoft.com/office/drawing/2016/5/9/chartex" xmlns:cx4="http://schemas.microsoft.com/office/drawing/2016/5/10/chartex" xmlns:cx5="http://schemas.microsoft.com/office/drawing/2016/5/11/chartex" xmlns:cx6="http://schemas.microsoft.com/office/drawing/2016/5/12/chartex" xmlns:cx7="http://schemas.microsoft.com/office/drawing/2016/5/13/chartex" xmlns:cx8="http://schemas.microsoft.com/office/drawing/2016/5/14/chartex" xmlns:mc="http://schemas.openxmlformats.org/markup-compatibility/2006" xmlns:aink="http://schemas.microsoft.com/office/drawing/2016/ink" xmlns:am3d="http://schemas.microsoft.com/office/drawing/2017/model3d" xmlns:o="urn:schemas-microsoft-com:office:office" xmlns:r="http://schemas.openxmlformats.org/officeDocument/2006/relationships" xmlns:m="http://schemas.openxmlformats.org/officeDocument/2006/math" xmlns:v="urn:schemas-microsoft-com:vml" xmlns:wp14="http://schemas.microsoft.com/office/word/2010/wordprocessingDrawing" xmlns:wp="http://schemas.openxmlformats.org/drawingml/2006/wordprocessingDrawing" xmlns:w10="urn:schemas-microsoft-com:office:word" xmlns:w="http://schemas.openxmlformats.org/wordprocessingml/2006/main" xmlns:w14="http://schemas.microsoft.com/office/word/2010/wordml" xmlns:w15="http://schemas.microsoft.com/office/word/2012/wordml" xmlns:w16cid="http://schemas.microsoft.com/office/word/2016/wordml/cid" xmlns:w16se="http://schemas.microsoft.com/office/word/2015/wordml/symex" xmlns:wpg="http://schemas.microsoft.com/office/word/2010/wordprocessingGroup" xmlns:wpi="http://schemas.microsoft.com/office/word/2010/wordprocessingInk" xmlns:wne="http://schemas.microsoft.com/office/word/2006/wordml" xmlns:wps="http://schemas.microsoft.com/office/word/2010/wordprocessingShape" mc:Ignorable="w14 w15 w16se w16cid wp14">
   <w:p>
     <w:pPr>
       <w:pStyle w:val="Header"/>
@@ -3671,8 +3601,8 @@
 </file>
 
 <file path=word/numbering.xml><?xml version="1.0" encoding="utf-8"?>
-<w:numbering xmlns:wpc="http://schemas.microsoft.com/office/word/2010/wordprocessingCanvas" xmlns:mo="http://schemas.microsoft.com/office/mac/office/2008/main" xmlns:mc="http://schemas.openxmlformats.org/markup-compatibility/2006" xmlns:mv="urn:schemas-microsoft-com:mac:vml" xmlns:o="urn:schemas-microsoft-com:office:office" xmlns:r="http://schemas.openxmlformats.org/officeDocument/2006/relationships" xmlns:m="http://schemas.openxmlformats.org/officeDocument/2006/math" xmlns:v="urn:schemas-microsoft-com:vml" xmlns:wp14="http://schemas.microsoft.com/office/word/2010/wordprocessingDrawing" xmlns:wp="http://schemas.openxmlformats.org/drawingml/2006/wordprocessingDrawing" xmlns:w10="urn:schemas-microsoft-com:office:word" xmlns:w="http://schemas.openxmlformats.org/wordprocessingml/2006/main" xmlns:w14="http://schemas.microsoft.com/office/word/2010/wordml" xmlns:w15="http://schemas.microsoft.com/office/word/2012/wordml" xmlns:wpg="http://schemas.microsoft.com/office/word/2010/wordprocessingGroup" xmlns:wpi="http://schemas.microsoft.com/office/word/2010/wordprocessingInk" xmlns:wne="http://schemas.microsoft.com/office/word/2006/wordml" xmlns:wps="http://schemas.microsoft.com/office/word/2010/wordprocessingShape" mc:Ignorable="w14 w15 wp14">
-  <w:abstractNum w:abstractNumId="0">
+<w:numbering xmlns:wpc="http://schemas.microsoft.com/office/word/2010/wordprocessingCanvas" xmlns:cx="http://schemas.microsoft.com/office/drawing/2014/chartex" xmlns:cx1="http://schemas.microsoft.com/office/drawing/2015/9/8/chartex" xmlns:cx2="http://schemas.microsoft.com/office/drawing/2015/10/21/chartex" xmlns:cx3="http://schemas.microsoft.com/office/drawing/2016/5/9/chartex" xmlns:cx4="http://schemas.microsoft.com/office/drawing/2016/5/10/chartex" xmlns:cx5="http://schemas.microsoft.com/office/drawing/2016/5/11/chartex" xmlns:cx6="http://schemas.microsoft.com/office/drawing/2016/5/12/chartex" xmlns:cx7="http://schemas.microsoft.com/office/drawing/2016/5/13/chartex" xmlns:cx8="http://schemas.microsoft.com/office/drawing/2016/5/14/chartex" xmlns:mc="http://schemas.openxmlformats.org/markup-compatibility/2006" xmlns:aink="http://schemas.microsoft.com/office/drawing/2016/ink" xmlns:am3d="http://schemas.microsoft.com/office/drawing/2017/model3d" xmlns:o="urn:schemas-microsoft-com:office:office" xmlns:r="http://schemas.openxmlformats.org/officeDocument/2006/relationships" xmlns:m="http://schemas.openxmlformats.org/officeDocument/2006/math" xmlns:v="urn:schemas-microsoft-com:vml" xmlns:wp14="http://schemas.microsoft.com/office/word/2010/wordprocessingDrawing" xmlns:wp="http://schemas.openxmlformats.org/drawingml/2006/wordprocessingDrawing" xmlns:w10="urn:schemas-microsoft-com:office:word" xmlns:w="http://schemas.openxmlformats.org/wordprocessingml/2006/main" xmlns:w14="http://schemas.microsoft.com/office/word/2010/wordml" xmlns:w15="http://schemas.microsoft.com/office/word/2012/wordml" xmlns:w16cid="http://schemas.microsoft.com/office/word/2016/wordml/cid" xmlns:w16se="http://schemas.microsoft.com/office/word/2015/wordml/symex" xmlns:wpg="http://schemas.microsoft.com/office/word/2010/wordprocessingGroup" xmlns:wpi="http://schemas.microsoft.com/office/word/2010/wordprocessingInk" xmlns:wne="http://schemas.microsoft.com/office/word/2006/wordml" xmlns:wps="http://schemas.microsoft.com/office/word/2010/wordprocessingShape" mc:Ignorable="w14 w15 w16se w16cid wp14">
+  <w:abstractNum w:abstractNumId="0" w15:restartNumberingAfterBreak="0">
     <w:nsid w:val="FFFFFFFB"/>
     <w:multiLevelType w:val="multilevel"/>
     <w:tmpl w:val="D8BC5BE2"/>
@@ -3749,7 +3679,7 @@
       <w:lvlJc w:val="left"/>
     </w:lvl>
   </w:abstractNum>
-  <w:abstractNum w:abstractNumId="1">
+  <w:abstractNum w:abstractNumId="1" w15:restartNumberingAfterBreak="0">
     <w:nsid w:val="34AA247B"/>
     <w:multiLevelType w:val="hybridMultilevel"/>
     <w:tmpl w:val="2E2E2836"/>
@@ -3848,7 +3778,7 @@
 </file>
 
 <file path=word/styles.xml><?xml version="1.0" encoding="utf-8"?>
-<w:styles xmlns:mc="http://schemas.openxmlformats.org/markup-compatibility/2006" xmlns:r="http://schemas.openxmlformats.org/officeDocument/2006/relationships" xmlns:w="http://schemas.openxmlformats.org/wordprocessingml/2006/main" xmlns:w14="http://schemas.microsoft.com/office/word/2010/wordml" xmlns:w15="http://schemas.microsoft.com/office/word/2012/wordml" mc:Ignorable="w14 w15">
+<w:styles xmlns:mc="http://schemas.openxmlformats.org/markup-compatibility/2006" xmlns:r="http://schemas.openxmlformats.org/officeDocument/2006/relationships" xmlns:w="http://schemas.openxmlformats.org/wordprocessingml/2006/main" xmlns:w14="http://schemas.microsoft.com/office/word/2010/wordml" xmlns:w15="http://schemas.microsoft.com/office/word/2012/wordml" xmlns:w16cid="http://schemas.microsoft.com/office/word/2016/wordml/cid" xmlns:w16se="http://schemas.microsoft.com/office/word/2015/wordml/symex" mc:Ignorable="w14 w15 w16se w16cid">
   <w:docDefaults>
     <w:rPrDefault>
       <w:rPr>
@@ -3858,7 +3788,7 @@
     </w:rPrDefault>
     <w:pPrDefault/>
   </w:docDefaults>
-  <w:latentStyles w:defLockedState="0" w:defUIPriority="99" w:defSemiHidden="0" w:defUnhideWhenUsed="0" w:defQFormat="0" w:count="382">
+  <w:latentStyles w:defLockedState="0" w:defUIPriority="99" w:defSemiHidden="0" w:defUnhideWhenUsed="0" w:defQFormat="0" w:count="375">
     <w:lsdException w:name="Normal" w:uiPriority="0" w:qFormat="1"/>
     <w:lsdException w:name="heading 1" w:uiPriority="9" w:qFormat="1"/>
     <w:lsdException w:name="heading 2" w:uiPriority="9" w:qFormat="1"/>
@@ -4015,15 +3945,6 @@
     <w:lsdException w:name="Balloon Text" w:semiHidden="1" w:unhideWhenUsed="1"/>
     <w:lsdException w:name="Table Grid" w:uiPriority="39"/>
     <w:lsdException w:name="Table Theme" w:semiHidden="1" w:unhideWhenUsed="1"/>
-    <w:lsdException w:name="Note Level 1" w:semiHidden="1" w:unhideWhenUsed="1"/>
-    <w:lsdException w:name="Note Level 2" w:semiHidden="1" w:unhideWhenUsed="1"/>
-    <w:lsdException w:name="Note Level 3" w:semiHidden="1" w:unhideWhenUsed="1"/>
-    <w:lsdException w:name="Note Level 4" w:semiHidden="1" w:unhideWhenUsed="1"/>
-    <w:lsdException w:name="Note Level 5" w:semiHidden="1" w:unhideWhenUsed="1"/>
-    <w:lsdException w:name="Note Level 6" w:semiHidden="1" w:unhideWhenUsed="1"/>
-    <w:lsdException w:name="Note Level 7" w:semiHidden="1" w:unhideWhenUsed="1"/>
-    <w:lsdException w:name="Note Level 8" w:semiHidden="1" w:unhideWhenUsed="1"/>
-    <w:lsdException w:name="Note Level 9" w:semiHidden="1" w:unhideWhenUsed="1"/>
     <w:lsdException w:name="Placeholder Text" w:semiHidden="1"/>
     <w:lsdException w:name="No Spacing" w:uiPriority="1" w:qFormat="1"/>
     <w:lsdException w:name="Light Shading" w:uiPriority="60"/>

</xml_diff>